<commit_message>
Add template changes for CSV and JSON.
Add pie chart of failed success tests.
</commit_message>
<xml_diff>
--- a/src/allure_docx/template.docx
+++ b/src/allure_docx/template.docx
@@ -1,8 +1,11 @@
 
 <file path=word/document.xml><?xml version="1.0" encoding="utf-8"?>
-<w:document xmlns:wpc="http://schemas.microsoft.com/office/word/2010/wordprocessingCanvas" xmlns:cx="http://schemas.microsoft.com/office/drawing/2014/chartex" xmlns:cx1="http://schemas.microsoft.com/office/drawing/2015/9/8/chartex" xmlns:cx2="http://schemas.microsoft.com/office/drawing/2015/10/21/chartex" xmlns:cx3="http://schemas.microsoft.com/office/drawing/2016/5/9/chartex" xmlns:cx4="http://schemas.microsoft.com/office/drawing/2016/5/10/chartex" xmlns:cx5="http://schemas.microsoft.com/office/drawing/2016/5/11/chartex" xmlns:cx6="http://schemas.microsoft.com/office/drawing/2016/5/12/chartex" xmlns:cx7="http://schemas.microsoft.com/office/drawing/2016/5/13/chartex" xmlns:cx8="http://schemas.microsoft.com/office/drawing/2016/5/14/chartex" xmlns:mc="http://schemas.openxmlformats.org/markup-compatibility/2006" xmlns:aink="http://schemas.microsoft.com/office/drawing/2016/ink" xmlns:am3d="http://schemas.microsoft.com/office/drawing/2017/model3d" xmlns:o="urn:schemas-microsoft-com:office:office" xmlns:r="http://schemas.openxmlformats.org/officeDocument/2006/relationships" xmlns:m="http://schemas.openxmlformats.org/officeDocument/2006/math" xmlns:v="urn:schemas-microsoft-com:vml" xmlns:wp14="http://schemas.microsoft.com/office/word/2010/wordprocessingDrawing" xmlns:wp="http://schemas.openxmlformats.org/drawingml/2006/wordprocessingDrawing" xmlns:w10="urn:schemas-microsoft-com:office:word" xmlns:w="http://schemas.openxmlformats.org/wordprocessingml/2006/main" xmlns:w14="http://schemas.microsoft.com/office/word/2010/wordml" xmlns:w15="http://schemas.microsoft.com/office/word/2012/wordml" xmlns:w16cex="http://schemas.microsoft.com/office/word/2018/wordml/cex" xmlns:w16cid="http://schemas.microsoft.com/office/word/2016/wordml/cid" xmlns:w16="http://schemas.microsoft.com/office/word/2018/wordml" xmlns:w16sdtdh="http://schemas.microsoft.com/office/word/2020/wordml/sdtdatahash" xmlns:w16se="http://schemas.microsoft.com/office/word/2015/wordml/symex" xmlns:wpg="http://schemas.microsoft.com/office/word/2010/wordprocessingGroup" xmlns:wpi="http://schemas.microsoft.com/office/word/2010/wordprocessingInk" xmlns:wne="http://schemas.microsoft.com/office/word/2006/wordml" xmlns:wps="http://schemas.microsoft.com/office/word/2010/wordprocessingShape" mc:Ignorable="w14 w15 w16se w16cid w16 w16cex w16sdtdh wp14">
+<w:document xmlns:wpc="http://schemas.microsoft.com/office/word/2010/wordprocessingCanvas" xmlns:cx="http://schemas.microsoft.com/office/drawing/2014/chartex" xmlns:cx1="http://schemas.microsoft.com/office/drawing/2015/9/8/chartex" xmlns:mc="http://schemas.openxmlformats.org/markup-compatibility/2006" xmlns:o="urn:schemas-microsoft-com:office:office" xmlns:r="http://schemas.openxmlformats.org/officeDocument/2006/relationships" xmlns:m="http://schemas.openxmlformats.org/officeDocument/2006/math" xmlns:v="urn:schemas-microsoft-com:vml" xmlns:wp14="http://schemas.microsoft.com/office/word/2010/wordprocessingDrawing" xmlns:wp="http://schemas.openxmlformats.org/drawingml/2006/wordprocessingDrawing" xmlns:w10="urn:schemas-microsoft-com:office:word" xmlns:w="http://schemas.openxmlformats.org/wordprocessingml/2006/main" xmlns:w14="http://schemas.microsoft.com/office/word/2010/wordml" xmlns:w15="http://schemas.microsoft.com/office/word/2012/wordml" xmlns:w16se="http://schemas.microsoft.com/office/word/2015/wordml/symex" xmlns:wpg="http://schemas.microsoft.com/office/word/2010/wordprocessingGroup" xmlns:wpi="http://schemas.microsoft.com/office/word/2010/wordprocessingInk" xmlns:wne="http://schemas.microsoft.com/office/word/2006/wordml" xmlns:wps="http://schemas.microsoft.com/office/word/2010/wordprocessingShape" mc:Ignorable="w14 w15 w16se wp14">
   <w:body>
-    <w:p/>
+    <w:p>
+      <w:bookmarkStart w:id="0" w:name="_GoBack"/>
+      <w:bookmarkEnd w:id="0"/>
+    </w:p>
     <w:sectPr>
       <w:headerReference w:type="even" r:id="rId11"/>
       <w:headerReference w:type="default" r:id="rId12"/>
@@ -21,7 +24,7 @@
 </file>
 
 <file path=word/endnotes.xml><?xml version="1.0" encoding="utf-8"?>
-<w:endnotes xmlns:wpc="http://schemas.microsoft.com/office/word/2010/wordprocessingCanvas" xmlns:cx="http://schemas.microsoft.com/office/drawing/2014/chartex" xmlns:cx1="http://schemas.microsoft.com/office/drawing/2015/9/8/chartex" xmlns:cx2="http://schemas.microsoft.com/office/drawing/2015/10/21/chartex" xmlns:cx3="http://schemas.microsoft.com/office/drawing/2016/5/9/chartex" xmlns:cx4="http://schemas.microsoft.com/office/drawing/2016/5/10/chartex" xmlns:cx5="http://schemas.microsoft.com/office/drawing/2016/5/11/chartex" xmlns:cx6="http://schemas.microsoft.com/office/drawing/2016/5/12/chartex" xmlns:cx7="http://schemas.microsoft.com/office/drawing/2016/5/13/chartex" xmlns:cx8="http://schemas.microsoft.com/office/drawing/2016/5/14/chartex" xmlns:mc="http://schemas.openxmlformats.org/markup-compatibility/2006" xmlns:aink="http://schemas.microsoft.com/office/drawing/2016/ink" xmlns:am3d="http://schemas.microsoft.com/office/drawing/2017/model3d" xmlns:o="urn:schemas-microsoft-com:office:office" xmlns:r="http://schemas.openxmlformats.org/officeDocument/2006/relationships" xmlns:m="http://schemas.openxmlformats.org/officeDocument/2006/math" xmlns:v="urn:schemas-microsoft-com:vml" xmlns:wp14="http://schemas.microsoft.com/office/word/2010/wordprocessingDrawing" xmlns:wp="http://schemas.openxmlformats.org/drawingml/2006/wordprocessingDrawing" xmlns:w10="urn:schemas-microsoft-com:office:word" xmlns:w="http://schemas.openxmlformats.org/wordprocessingml/2006/main" xmlns:w14="http://schemas.microsoft.com/office/word/2010/wordml" xmlns:w15="http://schemas.microsoft.com/office/word/2012/wordml" xmlns:w16cex="http://schemas.microsoft.com/office/word/2018/wordml/cex" xmlns:w16cid="http://schemas.microsoft.com/office/word/2016/wordml/cid" xmlns:w16="http://schemas.microsoft.com/office/word/2018/wordml" xmlns:w16sdtdh="http://schemas.microsoft.com/office/word/2020/wordml/sdtdatahash" xmlns:w16se="http://schemas.microsoft.com/office/word/2015/wordml/symex" xmlns:wpg="http://schemas.microsoft.com/office/word/2010/wordprocessingGroup" xmlns:wpi="http://schemas.microsoft.com/office/word/2010/wordprocessingInk" xmlns:wne="http://schemas.microsoft.com/office/word/2006/wordml" xmlns:wps="http://schemas.microsoft.com/office/word/2010/wordprocessingShape" mc:Ignorable="w14 w15 w16se w16cid w16 w16cex w16sdtdh wp14">
+<w:endnotes xmlns:wpc="http://schemas.microsoft.com/office/word/2010/wordprocessingCanvas" xmlns:cx="http://schemas.microsoft.com/office/drawing/2014/chartex" xmlns:cx1="http://schemas.microsoft.com/office/drawing/2015/9/8/chartex" xmlns:mc="http://schemas.openxmlformats.org/markup-compatibility/2006" xmlns:o="urn:schemas-microsoft-com:office:office" xmlns:r="http://schemas.openxmlformats.org/officeDocument/2006/relationships" xmlns:m="http://schemas.openxmlformats.org/officeDocument/2006/math" xmlns:v="urn:schemas-microsoft-com:vml" xmlns:wp14="http://schemas.microsoft.com/office/word/2010/wordprocessingDrawing" xmlns:wp="http://schemas.openxmlformats.org/drawingml/2006/wordprocessingDrawing" xmlns:w10="urn:schemas-microsoft-com:office:word" xmlns:w="http://schemas.openxmlformats.org/wordprocessingml/2006/main" xmlns:w14="http://schemas.microsoft.com/office/word/2010/wordml" xmlns:w15="http://schemas.microsoft.com/office/word/2012/wordml" xmlns:w16se="http://schemas.microsoft.com/office/word/2015/wordml/symex" xmlns:wpg="http://schemas.microsoft.com/office/word/2010/wordprocessingGroup" xmlns:wpi="http://schemas.microsoft.com/office/word/2010/wordprocessingInk" xmlns:wne="http://schemas.microsoft.com/office/word/2006/wordml" xmlns:wps="http://schemas.microsoft.com/office/word/2010/wordprocessingShape" mc:Ignorable="w14 w15 w16se wp14">
   <w:endnote w:type="separator" w:id="-1">
     <w:p>
       <w:pPr>
@@ -53,37 +56,37 @@
 </file>
 
 <file path=word/footer1.xml><?xml version="1.0" encoding="utf-8"?>
-<w:ftr xmlns:wpc="http://schemas.microsoft.com/office/word/2010/wordprocessingCanvas" xmlns:cx="http://schemas.microsoft.com/office/drawing/2014/chartex" xmlns:cx1="http://schemas.microsoft.com/office/drawing/2015/9/8/chartex" xmlns:cx2="http://schemas.microsoft.com/office/drawing/2015/10/21/chartex" xmlns:cx3="http://schemas.microsoft.com/office/drawing/2016/5/9/chartex" xmlns:cx4="http://schemas.microsoft.com/office/drawing/2016/5/10/chartex" xmlns:cx5="http://schemas.microsoft.com/office/drawing/2016/5/11/chartex" xmlns:cx6="http://schemas.microsoft.com/office/drawing/2016/5/12/chartex" xmlns:cx7="http://schemas.microsoft.com/office/drawing/2016/5/13/chartex" xmlns:cx8="http://schemas.microsoft.com/office/drawing/2016/5/14/chartex" xmlns:mc="http://schemas.openxmlformats.org/markup-compatibility/2006" xmlns:aink="http://schemas.microsoft.com/office/drawing/2016/ink" xmlns:am3d="http://schemas.microsoft.com/office/drawing/2017/model3d" xmlns:o="urn:schemas-microsoft-com:office:office" xmlns:r="http://schemas.openxmlformats.org/officeDocument/2006/relationships" xmlns:m="http://schemas.openxmlformats.org/officeDocument/2006/math" xmlns:v="urn:schemas-microsoft-com:vml" xmlns:wp14="http://schemas.microsoft.com/office/word/2010/wordprocessingDrawing" xmlns:wp="http://schemas.openxmlformats.org/drawingml/2006/wordprocessingDrawing" xmlns:w10="urn:schemas-microsoft-com:office:word" xmlns:w="http://schemas.openxmlformats.org/wordprocessingml/2006/main" xmlns:w14="http://schemas.microsoft.com/office/word/2010/wordml" xmlns:w15="http://schemas.microsoft.com/office/word/2012/wordml" xmlns:w16cex="http://schemas.microsoft.com/office/word/2018/wordml/cex" xmlns:w16cid="http://schemas.microsoft.com/office/word/2016/wordml/cid" xmlns:w16="http://schemas.microsoft.com/office/word/2018/wordml" xmlns:w16sdtdh="http://schemas.microsoft.com/office/word/2020/wordml/sdtdatahash" xmlns:w16se="http://schemas.microsoft.com/office/word/2015/wordml/symex" xmlns:wpg="http://schemas.microsoft.com/office/word/2010/wordprocessingGroup" xmlns:wpi="http://schemas.microsoft.com/office/word/2010/wordprocessingInk" xmlns:wne="http://schemas.microsoft.com/office/word/2006/wordml" xmlns:wps="http://schemas.microsoft.com/office/word/2010/wordprocessingShape" mc:Ignorable="w14 w15 w16se w16cid w16 w16cex w16sdtdh wp14">
+<w:ftr xmlns:wpc="http://schemas.microsoft.com/office/word/2010/wordprocessingCanvas" xmlns:cx="http://schemas.microsoft.com/office/drawing/2014/chartex" xmlns:cx1="http://schemas.microsoft.com/office/drawing/2015/9/8/chartex" xmlns:mc="http://schemas.openxmlformats.org/markup-compatibility/2006" xmlns:o="urn:schemas-microsoft-com:office:office" xmlns:r="http://schemas.openxmlformats.org/officeDocument/2006/relationships" xmlns:m="http://schemas.openxmlformats.org/officeDocument/2006/math" xmlns:v="urn:schemas-microsoft-com:vml" xmlns:wp14="http://schemas.microsoft.com/office/word/2010/wordprocessingDrawing" xmlns:wp="http://schemas.openxmlformats.org/drawingml/2006/wordprocessingDrawing" xmlns:w10="urn:schemas-microsoft-com:office:word" xmlns:w="http://schemas.openxmlformats.org/wordprocessingml/2006/main" xmlns:w14="http://schemas.microsoft.com/office/word/2010/wordml" xmlns:w15="http://schemas.microsoft.com/office/word/2012/wordml" xmlns:w16se="http://schemas.microsoft.com/office/word/2015/wordml/symex" xmlns:wpg="http://schemas.microsoft.com/office/word/2010/wordprocessingGroup" xmlns:wpi="http://schemas.microsoft.com/office/word/2010/wordprocessingInk" xmlns:wne="http://schemas.microsoft.com/office/word/2006/wordml" xmlns:wps="http://schemas.microsoft.com/office/word/2010/wordprocessingShape" mc:Ignorable="w14 w15 w16se wp14">
   <w:p>
     <w:pPr>
-      <w:pStyle w:val="Footer"/>
+      <w:pStyle w:val="Piedepgina"/>
     </w:pPr>
   </w:p>
 </w:ftr>
 </file>
 
 <file path=word/footer2.xml><?xml version="1.0" encoding="utf-8"?>
-<w:ftr xmlns:wpc="http://schemas.microsoft.com/office/word/2010/wordprocessingCanvas" xmlns:cx="http://schemas.microsoft.com/office/drawing/2014/chartex" xmlns:cx1="http://schemas.microsoft.com/office/drawing/2015/9/8/chartex" xmlns:cx2="http://schemas.microsoft.com/office/drawing/2015/10/21/chartex" xmlns:cx3="http://schemas.microsoft.com/office/drawing/2016/5/9/chartex" xmlns:cx4="http://schemas.microsoft.com/office/drawing/2016/5/10/chartex" xmlns:cx5="http://schemas.microsoft.com/office/drawing/2016/5/11/chartex" xmlns:cx6="http://schemas.microsoft.com/office/drawing/2016/5/12/chartex" xmlns:cx7="http://schemas.microsoft.com/office/drawing/2016/5/13/chartex" xmlns:cx8="http://schemas.microsoft.com/office/drawing/2016/5/14/chartex" xmlns:mc="http://schemas.openxmlformats.org/markup-compatibility/2006" xmlns:aink="http://schemas.microsoft.com/office/drawing/2016/ink" xmlns:am3d="http://schemas.microsoft.com/office/drawing/2017/model3d" xmlns:o="urn:schemas-microsoft-com:office:office" xmlns:r="http://schemas.openxmlformats.org/officeDocument/2006/relationships" xmlns:m="http://schemas.openxmlformats.org/officeDocument/2006/math" xmlns:v="urn:schemas-microsoft-com:vml" xmlns:wp14="http://schemas.microsoft.com/office/word/2010/wordprocessingDrawing" xmlns:wp="http://schemas.openxmlformats.org/drawingml/2006/wordprocessingDrawing" xmlns:w10="urn:schemas-microsoft-com:office:word" xmlns:w="http://schemas.openxmlformats.org/wordprocessingml/2006/main" xmlns:w14="http://schemas.microsoft.com/office/word/2010/wordml" xmlns:w15="http://schemas.microsoft.com/office/word/2012/wordml" xmlns:w16cex="http://schemas.microsoft.com/office/word/2018/wordml/cex" xmlns:w16cid="http://schemas.microsoft.com/office/word/2016/wordml/cid" xmlns:w16="http://schemas.microsoft.com/office/word/2018/wordml" xmlns:w16sdtdh="http://schemas.microsoft.com/office/word/2020/wordml/sdtdatahash" xmlns:w16se="http://schemas.microsoft.com/office/word/2015/wordml/symex" xmlns:wpg="http://schemas.microsoft.com/office/word/2010/wordprocessingGroup" xmlns:wpi="http://schemas.microsoft.com/office/word/2010/wordprocessingInk" xmlns:wne="http://schemas.microsoft.com/office/word/2006/wordml" xmlns:wps="http://schemas.microsoft.com/office/word/2010/wordprocessingShape" mc:Ignorable="w14 w15 w16se w16cid w16 w16cex w16sdtdh wp14">
+<w:ftr xmlns:wpc="http://schemas.microsoft.com/office/word/2010/wordprocessingCanvas" xmlns:cx="http://schemas.microsoft.com/office/drawing/2014/chartex" xmlns:cx1="http://schemas.microsoft.com/office/drawing/2015/9/8/chartex" xmlns:mc="http://schemas.openxmlformats.org/markup-compatibility/2006" xmlns:o="urn:schemas-microsoft-com:office:office" xmlns:r="http://schemas.openxmlformats.org/officeDocument/2006/relationships" xmlns:m="http://schemas.openxmlformats.org/officeDocument/2006/math" xmlns:v="urn:schemas-microsoft-com:vml" xmlns:wp14="http://schemas.microsoft.com/office/word/2010/wordprocessingDrawing" xmlns:wp="http://schemas.openxmlformats.org/drawingml/2006/wordprocessingDrawing" xmlns:w10="urn:schemas-microsoft-com:office:word" xmlns:w="http://schemas.openxmlformats.org/wordprocessingml/2006/main" xmlns:w14="http://schemas.microsoft.com/office/word/2010/wordml" xmlns:w15="http://schemas.microsoft.com/office/word/2012/wordml" xmlns:w16se="http://schemas.microsoft.com/office/word/2015/wordml/symex" xmlns:wpg="http://schemas.microsoft.com/office/word/2010/wordprocessingGroup" xmlns:wpi="http://schemas.microsoft.com/office/word/2010/wordprocessingInk" xmlns:wne="http://schemas.microsoft.com/office/word/2006/wordml" xmlns:wps="http://schemas.microsoft.com/office/word/2010/wordprocessingShape" mc:Ignorable="w14 w15 w16se wp14">
   <w:p>
     <w:pPr>
-      <w:pStyle w:val="Footer"/>
+      <w:pStyle w:val="Piedepgina"/>
     </w:pPr>
   </w:p>
 </w:ftr>
 </file>
 
 <file path=word/footer3.xml><?xml version="1.0" encoding="utf-8"?>
-<w:ftr xmlns:wpc="http://schemas.microsoft.com/office/word/2010/wordprocessingCanvas" xmlns:cx="http://schemas.microsoft.com/office/drawing/2014/chartex" xmlns:cx1="http://schemas.microsoft.com/office/drawing/2015/9/8/chartex" xmlns:cx2="http://schemas.microsoft.com/office/drawing/2015/10/21/chartex" xmlns:cx3="http://schemas.microsoft.com/office/drawing/2016/5/9/chartex" xmlns:cx4="http://schemas.microsoft.com/office/drawing/2016/5/10/chartex" xmlns:cx5="http://schemas.microsoft.com/office/drawing/2016/5/11/chartex" xmlns:cx6="http://schemas.microsoft.com/office/drawing/2016/5/12/chartex" xmlns:cx7="http://schemas.microsoft.com/office/drawing/2016/5/13/chartex" xmlns:cx8="http://schemas.microsoft.com/office/drawing/2016/5/14/chartex" xmlns:mc="http://schemas.openxmlformats.org/markup-compatibility/2006" xmlns:aink="http://schemas.microsoft.com/office/drawing/2016/ink" xmlns:am3d="http://schemas.microsoft.com/office/drawing/2017/model3d" xmlns:o="urn:schemas-microsoft-com:office:office" xmlns:r="http://schemas.openxmlformats.org/officeDocument/2006/relationships" xmlns:m="http://schemas.openxmlformats.org/officeDocument/2006/math" xmlns:v="urn:schemas-microsoft-com:vml" xmlns:wp14="http://schemas.microsoft.com/office/word/2010/wordprocessingDrawing" xmlns:wp="http://schemas.openxmlformats.org/drawingml/2006/wordprocessingDrawing" xmlns:w10="urn:schemas-microsoft-com:office:word" xmlns:w="http://schemas.openxmlformats.org/wordprocessingml/2006/main" xmlns:w14="http://schemas.microsoft.com/office/word/2010/wordml" xmlns:w15="http://schemas.microsoft.com/office/word/2012/wordml" xmlns:w16cex="http://schemas.microsoft.com/office/word/2018/wordml/cex" xmlns:w16cid="http://schemas.microsoft.com/office/word/2016/wordml/cid" xmlns:w16="http://schemas.microsoft.com/office/word/2018/wordml" xmlns:w16sdtdh="http://schemas.microsoft.com/office/word/2020/wordml/sdtdatahash" xmlns:w16se="http://schemas.microsoft.com/office/word/2015/wordml/symex" xmlns:wpg="http://schemas.microsoft.com/office/word/2010/wordprocessingGroup" xmlns:wpi="http://schemas.microsoft.com/office/word/2010/wordprocessingInk" xmlns:wne="http://schemas.microsoft.com/office/word/2006/wordml" xmlns:wps="http://schemas.microsoft.com/office/word/2010/wordprocessingShape" mc:Ignorable="w14 w15 w16se w16cid w16 w16cex w16sdtdh wp14">
+<w:ftr xmlns:wpc="http://schemas.microsoft.com/office/word/2010/wordprocessingCanvas" xmlns:cx="http://schemas.microsoft.com/office/drawing/2014/chartex" xmlns:cx1="http://schemas.microsoft.com/office/drawing/2015/9/8/chartex" xmlns:mc="http://schemas.openxmlformats.org/markup-compatibility/2006" xmlns:o="urn:schemas-microsoft-com:office:office" xmlns:r="http://schemas.openxmlformats.org/officeDocument/2006/relationships" xmlns:m="http://schemas.openxmlformats.org/officeDocument/2006/math" xmlns:v="urn:schemas-microsoft-com:vml" xmlns:wp14="http://schemas.microsoft.com/office/word/2010/wordprocessingDrawing" xmlns:wp="http://schemas.openxmlformats.org/drawingml/2006/wordprocessingDrawing" xmlns:w10="urn:schemas-microsoft-com:office:word" xmlns:w="http://schemas.openxmlformats.org/wordprocessingml/2006/main" xmlns:w14="http://schemas.microsoft.com/office/word/2010/wordml" xmlns:w15="http://schemas.microsoft.com/office/word/2012/wordml" xmlns:w16se="http://schemas.microsoft.com/office/word/2015/wordml/symex" xmlns:wpg="http://schemas.microsoft.com/office/word/2010/wordprocessingGroup" xmlns:wpi="http://schemas.microsoft.com/office/word/2010/wordprocessingInk" xmlns:wne="http://schemas.microsoft.com/office/word/2006/wordml" xmlns:wps="http://schemas.microsoft.com/office/word/2010/wordprocessingShape" mc:Ignorable="w14 w15 w16se wp14">
   <w:p>
     <w:pPr>
-      <w:pStyle w:val="Footer"/>
+      <w:pStyle w:val="Piedepgina"/>
     </w:pPr>
   </w:p>
 </w:ftr>
 </file>
 
 <file path=word/footnotes.xml><?xml version="1.0" encoding="utf-8"?>
-<w:footnotes xmlns:wpc="http://schemas.microsoft.com/office/word/2010/wordprocessingCanvas" xmlns:cx="http://schemas.microsoft.com/office/drawing/2014/chartex" xmlns:cx1="http://schemas.microsoft.com/office/drawing/2015/9/8/chartex" xmlns:cx2="http://schemas.microsoft.com/office/drawing/2015/10/21/chartex" xmlns:cx3="http://schemas.microsoft.com/office/drawing/2016/5/9/chartex" xmlns:cx4="http://schemas.microsoft.com/office/drawing/2016/5/10/chartex" xmlns:cx5="http://schemas.microsoft.com/office/drawing/2016/5/11/chartex" xmlns:cx6="http://schemas.microsoft.com/office/drawing/2016/5/12/chartex" xmlns:cx7="http://schemas.microsoft.com/office/drawing/2016/5/13/chartex" xmlns:cx8="http://schemas.microsoft.com/office/drawing/2016/5/14/chartex" xmlns:mc="http://schemas.openxmlformats.org/markup-compatibility/2006" xmlns:aink="http://schemas.microsoft.com/office/drawing/2016/ink" xmlns:am3d="http://schemas.microsoft.com/office/drawing/2017/model3d" xmlns:o="urn:schemas-microsoft-com:office:office" xmlns:r="http://schemas.openxmlformats.org/officeDocument/2006/relationships" xmlns:m="http://schemas.openxmlformats.org/officeDocument/2006/math" xmlns:v="urn:schemas-microsoft-com:vml" xmlns:wp14="http://schemas.microsoft.com/office/word/2010/wordprocessingDrawing" xmlns:wp="http://schemas.openxmlformats.org/drawingml/2006/wordprocessingDrawing" xmlns:w10="urn:schemas-microsoft-com:office:word" xmlns:w="http://schemas.openxmlformats.org/wordprocessingml/2006/main" xmlns:w14="http://schemas.microsoft.com/office/word/2010/wordml" xmlns:w15="http://schemas.microsoft.com/office/word/2012/wordml" xmlns:w16cex="http://schemas.microsoft.com/office/word/2018/wordml/cex" xmlns:w16cid="http://schemas.microsoft.com/office/word/2016/wordml/cid" xmlns:w16="http://schemas.microsoft.com/office/word/2018/wordml" xmlns:w16sdtdh="http://schemas.microsoft.com/office/word/2020/wordml/sdtdatahash" xmlns:w16se="http://schemas.microsoft.com/office/word/2015/wordml/symex" xmlns:wpg="http://schemas.microsoft.com/office/word/2010/wordprocessingGroup" xmlns:wpi="http://schemas.microsoft.com/office/word/2010/wordprocessingInk" xmlns:wne="http://schemas.microsoft.com/office/word/2006/wordml" xmlns:wps="http://schemas.microsoft.com/office/word/2010/wordprocessingShape" mc:Ignorable="w14 w15 w16se w16cid w16 w16cex w16sdtdh wp14">
+<w:footnotes xmlns:wpc="http://schemas.microsoft.com/office/word/2010/wordprocessingCanvas" xmlns:cx="http://schemas.microsoft.com/office/drawing/2014/chartex" xmlns:cx1="http://schemas.microsoft.com/office/drawing/2015/9/8/chartex" xmlns:mc="http://schemas.openxmlformats.org/markup-compatibility/2006" xmlns:o="urn:schemas-microsoft-com:office:office" xmlns:r="http://schemas.openxmlformats.org/officeDocument/2006/relationships" xmlns:m="http://schemas.openxmlformats.org/officeDocument/2006/math" xmlns:v="urn:schemas-microsoft-com:vml" xmlns:wp14="http://schemas.microsoft.com/office/word/2010/wordprocessingDrawing" xmlns:wp="http://schemas.openxmlformats.org/drawingml/2006/wordprocessingDrawing" xmlns:w10="urn:schemas-microsoft-com:office:word" xmlns:w="http://schemas.openxmlformats.org/wordprocessingml/2006/main" xmlns:w14="http://schemas.microsoft.com/office/word/2010/wordml" xmlns:w15="http://schemas.microsoft.com/office/word/2012/wordml" xmlns:w16se="http://schemas.microsoft.com/office/word/2015/wordml/symex" xmlns:wpg="http://schemas.microsoft.com/office/word/2010/wordprocessingGroup" xmlns:wpi="http://schemas.microsoft.com/office/word/2010/wordprocessingInk" xmlns:wne="http://schemas.microsoft.com/office/word/2006/wordml" xmlns:wps="http://schemas.microsoft.com/office/word/2010/wordprocessingShape" mc:Ignorable="w14 w15 w16se wp14">
   <w:footnote w:type="separator" w:id="-1">
     <w:p>
       <w:pPr>
@@ -115,37 +118,37 @@
 </file>
 
 <file path=word/header1.xml><?xml version="1.0" encoding="utf-8"?>
-<w:hdr xmlns:wpc="http://schemas.microsoft.com/office/word/2010/wordprocessingCanvas" xmlns:cx="http://schemas.microsoft.com/office/drawing/2014/chartex" xmlns:cx1="http://schemas.microsoft.com/office/drawing/2015/9/8/chartex" xmlns:cx2="http://schemas.microsoft.com/office/drawing/2015/10/21/chartex" xmlns:cx3="http://schemas.microsoft.com/office/drawing/2016/5/9/chartex" xmlns:cx4="http://schemas.microsoft.com/office/drawing/2016/5/10/chartex" xmlns:cx5="http://schemas.microsoft.com/office/drawing/2016/5/11/chartex" xmlns:cx6="http://schemas.microsoft.com/office/drawing/2016/5/12/chartex" xmlns:cx7="http://schemas.microsoft.com/office/drawing/2016/5/13/chartex" xmlns:cx8="http://schemas.microsoft.com/office/drawing/2016/5/14/chartex" xmlns:mc="http://schemas.openxmlformats.org/markup-compatibility/2006" xmlns:aink="http://schemas.microsoft.com/office/drawing/2016/ink" xmlns:am3d="http://schemas.microsoft.com/office/drawing/2017/model3d" xmlns:o="urn:schemas-microsoft-com:office:office" xmlns:r="http://schemas.openxmlformats.org/officeDocument/2006/relationships" xmlns:m="http://schemas.openxmlformats.org/officeDocument/2006/math" xmlns:v="urn:schemas-microsoft-com:vml" xmlns:wp14="http://schemas.microsoft.com/office/word/2010/wordprocessingDrawing" xmlns:wp="http://schemas.openxmlformats.org/drawingml/2006/wordprocessingDrawing" xmlns:w10="urn:schemas-microsoft-com:office:word" xmlns:w="http://schemas.openxmlformats.org/wordprocessingml/2006/main" xmlns:w14="http://schemas.microsoft.com/office/word/2010/wordml" xmlns:w15="http://schemas.microsoft.com/office/word/2012/wordml" xmlns:w16cex="http://schemas.microsoft.com/office/word/2018/wordml/cex" xmlns:w16cid="http://schemas.microsoft.com/office/word/2016/wordml/cid" xmlns:w16="http://schemas.microsoft.com/office/word/2018/wordml" xmlns:w16sdtdh="http://schemas.microsoft.com/office/word/2020/wordml/sdtdatahash" xmlns:w16se="http://schemas.microsoft.com/office/word/2015/wordml/symex" xmlns:wpg="http://schemas.microsoft.com/office/word/2010/wordprocessingGroup" xmlns:wpi="http://schemas.microsoft.com/office/word/2010/wordprocessingInk" xmlns:wne="http://schemas.microsoft.com/office/word/2006/wordml" xmlns:wps="http://schemas.microsoft.com/office/word/2010/wordprocessingShape" mc:Ignorable="w14 w15 w16se w16cid w16 w16cex w16sdtdh wp14">
+<w:hdr xmlns:wpc="http://schemas.microsoft.com/office/word/2010/wordprocessingCanvas" xmlns:cx="http://schemas.microsoft.com/office/drawing/2014/chartex" xmlns:cx1="http://schemas.microsoft.com/office/drawing/2015/9/8/chartex" xmlns:mc="http://schemas.openxmlformats.org/markup-compatibility/2006" xmlns:o="urn:schemas-microsoft-com:office:office" xmlns:r="http://schemas.openxmlformats.org/officeDocument/2006/relationships" xmlns:m="http://schemas.openxmlformats.org/officeDocument/2006/math" xmlns:v="urn:schemas-microsoft-com:vml" xmlns:wp14="http://schemas.microsoft.com/office/word/2010/wordprocessingDrawing" xmlns:wp="http://schemas.openxmlformats.org/drawingml/2006/wordprocessingDrawing" xmlns:w10="urn:schemas-microsoft-com:office:word" xmlns:w="http://schemas.openxmlformats.org/wordprocessingml/2006/main" xmlns:w14="http://schemas.microsoft.com/office/word/2010/wordml" xmlns:w15="http://schemas.microsoft.com/office/word/2012/wordml" xmlns:w16se="http://schemas.microsoft.com/office/word/2015/wordml/symex" xmlns:wpg="http://schemas.microsoft.com/office/word/2010/wordprocessingGroup" xmlns:wpi="http://schemas.microsoft.com/office/word/2010/wordprocessingInk" xmlns:wne="http://schemas.microsoft.com/office/word/2006/wordml" xmlns:wps="http://schemas.microsoft.com/office/word/2010/wordprocessingShape" mc:Ignorable="w14 w15 w16se wp14">
   <w:p>
     <w:pPr>
-      <w:pStyle w:val="Header"/>
+      <w:pStyle w:val="Encabezado"/>
     </w:pPr>
   </w:p>
 </w:hdr>
 </file>
 
 <file path=word/header2.xml><?xml version="1.0" encoding="utf-8"?>
-<w:hdr xmlns:wpc="http://schemas.microsoft.com/office/word/2010/wordprocessingCanvas" xmlns:cx="http://schemas.microsoft.com/office/drawing/2014/chartex" xmlns:cx1="http://schemas.microsoft.com/office/drawing/2015/9/8/chartex" xmlns:cx2="http://schemas.microsoft.com/office/drawing/2015/10/21/chartex" xmlns:cx3="http://schemas.microsoft.com/office/drawing/2016/5/9/chartex" xmlns:cx4="http://schemas.microsoft.com/office/drawing/2016/5/10/chartex" xmlns:cx5="http://schemas.microsoft.com/office/drawing/2016/5/11/chartex" xmlns:cx6="http://schemas.microsoft.com/office/drawing/2016/5/12/chartex" xmlns:cx7="http://schemas.microsoft.com/office/drawing/2016/5/13/chartex" xmlns:cx8="http://schemas.microsoft.com/office/drawing/2016/5/14/chartex" xmlns:mc="http://schemas.openxmlformats.org/markup-compatibility/2006" xmlns:aink="http://schemas.microsoft.com/office/drawing/2016/ink" xmlns:am3d="http://schemas.microsoft.com/office/drawing/2017/model3d" xmlns:o="urn:schemas-microsoft-com:office:office" xmlns:r="http://schemas.openxmlformats.org/officeDocument/2006/relationships" xmlns:m="http://schemas.openxmlformats.org/officeDocument/2006/math" xmlns:v="urn:schemas-microsoft-com:vml" xmlns:wp14="http://schemas.microsoft.com/office/word/2010/wordprocessingDrawing" xmlns:wp="http://schemas.openxmlformats.org/drawingml/2006/wordprocessingDrawing" xmlns:w10="urn:schemas-microsoft-com:office:word" xmlns:w="http://schemas.openxmlformats.org/wordprocessingml/2006/main" xmlns:w14="http://schemas.microsoft.com/office/word/2010/wordml" xmlns:w15="http://schemas.microsoft.com/office/word/2012/wordml" xmlns:w16cex="http://schemas.microsoft.com/office/word/2018/wordml/cex" xmlns:w16cid="http://schemas.microsoft.com/office/word/2016/wordml/cid" xmlns:w16="http://schemas.microsoft.com/office/word/2018/wordml" xmlns:w16sdtdh="http://schemas.microsoft.com/office/word/2020/wordml/sdtdatahash" xmlns:w16se="http://schemas.microsoft.com/office/word/2015/wordml/symex" xmlns:wpg="http://schemas.microsoft.com/office/word/2010/wordprocessingGroup" xmlns:wpi="http://schemas.microsoft.com/office/word/2010/wordprocessingInk" xmlns:wne="http://schemas.microsoft.com/office/word/2006/wordml" xmlns:wps="http://schemas.microsoft.com/office/word/2010/wordprocessingShape" mc:Ignorable="w14 w15 w16se w16cid w16 w16cex w16sdtdh wp14">
+<w:hdr xmlns:wpc="http://schemas.microsoft.com/office/word/2010/wordprocessingCanvas" xmlns:cx="http://schemas.microsoft.com/office/drawing/2014/chartex" xmlns:cx1="http://schemas.microsoft.com/office/drawing/2015/9/8/chartex" xmlns:mc="http://schemas.openxmlformats.org/markup-compatibility/2006" xmlns:o="urn:schemas-microsoft-com:office:office" xmlns:r="http://schemas.openxmlformats.org/officeDocument/2006/relationships" xmlns:m="http://schemas.openxmlformats.org/officeDocument/2006/math" xmlns:v="urn:schemas-microsoft-com:vml" xmlns:wp14="http://schemas.microsoft.com/office/word/2010/wordprocessingDrawing" xmlns:wp="http://schemas.openxmlformats.org/drawingml/2006/wordprocessingDrawing" xmlns:w10="urn:schemas-microsoft-com:office:word" xmlns:w="http://schemas.openxmlformats.org/wordprocessingml/2006/main" xmlns:w14="http://schemas.microsoft.com/office/word/2010/wordml" xmlns:w15="http://schemas.microsoft.com/office/word/2012/wordml" xmlns:w16se="http://schemas.microsoft.com/office/word/2015/wordml/symex" xmlns:wpg="http://schemas.microsoft.com/office/word/2010/wordprocessingGroup" xmlns:wpi="http://schemas.microsoft.com/office/word/2010/wordprocessingInk" xmlns:wne="http://schemas.microsoft.com/office/word/2006/wordml" xmlns:wps="http://schemas.microsoft.com/office/word/2010/wordprocessingShape" mc:Ignorable="w14 w15 w16se wp14">
   <w:p>
     <w:pPr>
-      <w:pStyle w:val="Header"/>
+      <w:pStyle w:val="Encabezado"/>
     </w:pPr>
   </w:p>
 </w:hdr>
 </file>
 
 <file path=word/header3.xml><?xml version="1.0" encoding="utf-8"?>
-<w:hdr xmlns:wpc="http://schemas.microsoft.com/office/word/2010/wordprocessingCanvas" xmlns:cx="http://schemas.microsoft.com/office/drawing/2014/chartex" xmlns:cx1="http://schemas.microsoft.com/office/drawing/2015/9/8/chartex" xmlns:cx2="http://schemas.microsoft.com/office/drawing/2015/10/21/chartex" xmlns:cx3="http://schemas.microsoft.com/office/drawing/2016/5/9/chartex" xmlns:cx4="http://schemas.microsoft.com/office/drawing/2016/5/10/chartex" xmlns:cx5="http://schemas.microsoft.com/office/drawing/2016/5/11/chartex" xmlns:cx6="http://schemas.microsoft.com/office/drawing/2016/5/12/chartex" xmlns:cx7="http://schemas.microsoft.com/office/drawing/2016/5/13/chartex" xmlns:cx8="http://schemas.microsoft.com/office/drawing/2016/5/14/chartex" xmlns:mc="http://schemas.openxmlformats.org/markup-compatibility/2006" xmlns:aink="http://schemas.microsoft.com/office/drawing/2016/ink" xmlns:am3d="http://schemas.microsoft.com/office/drawing/2017/model3d" xmlns:o="urn:schemas-microsoft-com:office:office" xmlns:r="http://schemas.openxmlformats.org/officeDocument/2006/relationships" xmlns:m="http://schemas.openxmlformats.org/officeDocument/2006/math" xmlns:v="urn:schemas-microsoft-com:vml" xmlns:wp14="http://schemas.microsoft.com/office/word/2010/wordprocessingDrawing" xmlns:wp="http://schemas.openxmlformats.org/drawingml/2006/wordprocessingDrawing" xmlns:w10="urn:schemas-microsoft-com:office:word" xmlns:w="http://schemas.openxmlformats.org/wordprocessingml/2006/main" xmlns:w14="http://schemas.microsoft.com/office/word/2010/wordml" xmlns:w15="http://schemas.microsoft.com/office/word/2012/wordml" xmlns:w16cex="http://schemas.microsoft.com/office/word/2018/wordml/cex" xmlns:w16cid="http://schemas.microsoft.com/office/word/2016/wordml/cid" xmlns:w16="http://schemas.microsoft.com/office/word/2018/wordml" xmlns:w16sdtdh="http://schemas.microsoft.com/office/word/2020/wordml/sdtdatahash" xmlns:w16se="http://schemas.microsoft.com/office/word/2015/wordml/symex" xmlns:wpg="http://schemas.microsoft.com/office/word/2010/wordprocessingGroup" xmlns:wpi="http://schemas.microsoft.com/office/word/2010/wordprocessingInk" xmlns:wne="http://schemas.microsoft.com/office/word/2006/wordml" xmlns:wps="http://schemas.microsoft.com/office/word/2010/wordprocessingShape" mc:Ignorable="w14 w15 w16se w16cid w16 w16cex w16sdtdh wp14">
+<w:hdr xmlns:wpc="http://schemas.microsoft.com/office/word/2010/wordprocessingCanvas" xmlns:cx="http://schemas.microsoft.com/office/drawing/2014/chartex" xmlns:cx1="http://schemas.microsoft.com/office/drawing/2015/9/8/chartex" xmlns:mc="http://schemas.openxmlformats.org/markup-compatibility/2006" xmlns:o="urn:schemas-microsoft-com:office:office" xmlns:r="http://schemas.openxmlformats.org/officeDocument/2006/relationships" xmlns:m="http://schemas.openxmlformats.org/officeDocument/2006/math" xmlns:v="urn:schemas-microsoft-com:vml" xmlns:wp14="http://schemas.microsoft.com/office/word/2010/wordprocessingDrawing" xmlns:wp="http://schemas.openxmlformats.org/drawingml/2006/wordprocessingDrawing" xmlns:w10="urn:schemas-microsoft-com:office:word" xmlns:w="http://schemas.openxmlformats.org/wordprocessingml/2006/main" xmlns:w14="http://schemas.microsoft.com/office/word/2010/wordml" xmlns:w15="http://schemas.microsoft.com/office/word/2012/wordml" xmlns:w16se="http://schemas.microsoft.com/office/word/2015/wordml/symex" xmlns:wpg="http://schemas.microsoft.com/office/word/2010/wordprocessingGroup" xmlns:wpi="http://schemas.microsoft.com/office/word/2010/wordprocessingInk" xmlns:wne="http://schemas.microsoft.com/office/word/2006/wordml" xmlns:wps="http://schemas.microsoft.com/office/word/2010/wordprocessingShape" mc:Ignorable="w14 w15 w16se wp14">
   <w:p>
     <w:pPr>
-      <w:pStyle w:val="Header"/>
+      <w:pStyle w:val="Encabezado"/>
     </w:pPr>
   </w:p>
 </w:hdr>
 </file>
 
 <file path=word/numbering.xml><?xml version="1.0" encoding="utf-8"?>
-<w:numbering xmlns:wpc="http://schemas.microsoft.com/office/word/2010/wordprocessingCanvas" xmlns:cx="http://schemas.microsoft.com/office/drawing/2014/chartex" xmlns:cx1="http://schemas.microsoft.com/office/drawing/2015/9/8/chartex" xmlns:cx2="http://schemas.microsoft.com/office/drawing/2015/10/21/chartex" xmlns:cx3="http://schemas.microsoft.com/office/drawing/2016/5/9/chartex" xmlns:cx4="http://schemas.microsoft.com/office/drawing/2016/5/10/chartex" xmlns:cx5="http://schemas.microsoft.com/office/drawing/2016/5/11/chartex" xmlns:cx6="http://schemas.microsoft.com/office/drawing/2016/5/12/chartex" xmlns:cx7="http://schemas.microsoft.com/office/drawing/2016/5/13/chartex" xmlns:cx8="http://schemas.microsoft.com/office/drawing/2016/5/14/chartex" xmlns:mc="http://schemas.openxmlformats.org/markup-compatibility/2006" xmlns:aink="http://schemas.microsoft.com/office/drawing/2016/ink" xmlns:am3d="http://schemas.microsoft.com/office/drawing/2017/model3d" xmlns:o="urn:schemas-microsoft-com:office:office" xmlns:r="http://schemas.openxmlformats.org/officeDocument/2006/relationships" xmlns:m="http://schemas.openxmlformats.org/officeDocument/2006/math" xmlns:v="urn:schemas-microsoft-com:vml" xmlns:wp14="http://schemas.microsoft.com/office/word/2010/wordprocessingDrawing" xmlns:wp="http://schemas.openxmlformats.org/drawingml/2006/wordprocessingDrawing" xmlns:w10="urn:schemas-microsoft-com:office:word" xmlns:w="http://schemas.openxmlformats.org/wordprocessingml/2006/main" xmlns:w14="http://schemas.microsoft.com/office/word/2010/wordml" xmlns:w15="http://schemas.microsoft.com/office/word/2012/wordml" xmlns:w16cex="http://schemas.microsoft.com/office/word/2018/wordml/cex" xmlns:w16cid="http://schemas.microsoft.com/office/word/2016/wordml/cid" xmlns:w16="http://schemas.microsoft.com/office/word/2018/wordml" xmlns:w16sdtdh="http://schemas.microsoft.com/office/word/2020/wordml/sdtdatahash" xmlns:w16se="http://schemas.microsoft.com/office/word/2015/wordml/symex" xmlns:wpg="http://schemas.microsoft.com/office/word/2010/wordprocessingGroup" xmlns:wpi="http://schemas.microsoft.com/office/word/2010/wordprocessingInk" xmlns:wne="http://schemas.microsoft.com/office/word/2006/wordml" xmlns:wps="http://schemas.microsoft.com/office/word/2010/wordprocessingShape" mc:Ignorable="w14 w15 w16se w16cid w16 w16cex w16sdtdh wp14">
+<w:numbering xmlns:wpc="http://schemas.microsoft.com/office/word/2010/wordprocessingCanvas" xmlns:cx="http://schemas.microsoft.com/office/drawing/2014/chartex" xmlns:cx1="http://schemas.microsoft.com/office/drawing/2015/9/8/chartex" xmlns:mc="http://schemas.openxmlformats.org/markup-compatibility/2006" xmlns:o="urn:schemas-microsoft-com:office:office" xmlns:r="http://schemas.openxmlformats.org/officeDocument/2006/relationships" xmlns:m="http://schemas.openxmlformats.org/officeDocument/2006/math" xmlns:v="urn:schemas-microsoft-com:vml" xmlns:wp14="http://schemas.microsoft.com/office/word/2010/wordprocessingDrawing" xmlns:wp="http://schemas.openxmlformats.org/drawingml/2006/wordprocessingDrawing" xmlns:w10="urn:schemas-microsoft-com:office:word" xmlns:w="http://schemas.openxmlformats.org/wordprocessingml/2006/main" xmlns:w14="http://schemas.microsoft.com/office/word/2010/wordml" xmlns:w15="http://schemas.microsoft.com/office/word/2012/wordml" xmlns:w16se="http://schemas.microsoft.com/office/word/2015/wordml/symex" xmlns:wpg="http://schemas.microsoft.com/office/word/2010/wordprocessingGroup" xmlns:wpi="http://schemas.microsoft.com/office/word/2010/wordprocessingInk" xmlns:wne="http://schemas.microsoft.com/office/word/2006/wordml" xmlns:wps="http://schemas.microsoft.com/office/word/2010/wordprocessingShape" mc:Ignorable="w14 w15 w16se wp14">
   <w:abstractNum w:abstractNumId="0" w15:restartNumberingAfterBreak="0">
     <w:nsid w:val="1482775B"/>
     <w:multiLevelType w:val="multilevel"/>
@@ -326,7 +329,7 @@
 </file>
 
 <file path=word/styles.xml><?xml version="1.0" encoding="utf-8"?>
-<w:styles xmlns:mc="http://schemas.openxmlformats.org/markup-compatibility/2006" xmlns:r="http://schemas.openxmlformats.org/officeDocument/2006/relationships" xmlns:w="http://schemas.openxmlformats.org/wordprocessingml/2006/main" xmlns:w14="http://schemas.microsoft.com/office/word/2010/wordml" xmlns:w15="http://schemas.microsoft.com/office/word/2012/wordml" xmlns:w16cex="http://schemas.microsoft.com/office/word/2018/wordml/cex" xmlns:w16cid="http://schemas.microsoft.com/office/word/2016/wordml/cid" xmlns:w16="http://schemas.microsoft.com/office/word/2018/wordml" xmlns:w16sdtdh="http://schemas.microsoft.com/office/word/2020/wordml/sdtdatahash" xmlns:w16se="http://schemas.microsoft.com/office/word/2015/wordml/symex" mc:Ignorable="w14 w15 w16se w16cid w16 w16cex w16sdtdh">
+<w:styles xmlns:mc="http://schemas.openxmlformats.org/markup-compatibility/2006" xmlns:r="http://schemas.openxmlformats.org/officeDocument/2006/relationships" xmlns:w="http://schemas.openxmlformats.org/wordprocessingml/2006/main" xmlns:w14="http://schemas.microsoft.com/office/word/2010/wordml" xmlns:w15="http://schemas.microsoft.com/office/word/2012/wordml" xmlns:w16se="http://schemas.microsoft.com/office/word/2015/wordml/symex" mc:Ignorable="w14 w15 w16se">
   <w:docDefaults>
     <w:rPrDefault>
       <w:rPr>
@@ -340,7 +343,7 @@
       </w:pPr>
     </w:pPrDefault>
   </w:docDefaults>
-  <w:latentStyles w:defLockedState="0" w:defUIPriority="99" w:defSemiHidden="0" w:defUnhideWhenUsed="0" w:defQFormat="0" w:count="376">
+  <w:latentStyles w:defLockedState="0" w:defUIPriority="99" w:defSemiHidden="0" w:defUnhideWhenUsed="0" w:defQFormat="0" w:count="371">
     <w:lsdException w:name="Normal" w:uiPriority="0" w:qFormat="1"/>
     <w:lsdException w:name="heading 1" w:uiPriority="9" w:qFormat="1"/>
     <w:lsdException w:name="heading 2" w:semiHidden="1" w:uiPriority="9" w:unhideWhenUsed="1" w:qFormat="1"/>
@@ -712,22 +715,17 @@
     <w:lsdException w:name="List Table 5 Dark Accent 6" w:uiPriority="50"/>
     <w:lsdException w:name="List Table 6 Colorful Accent 6" w:uiPriority="51"/>
     <w:lsdException w:name="List Table 7 Colorful Accent 6" w:uiPriority="52"/>
-    <w:lsdException w:name="Mention" w:semiHidden="1" w:unhideWhenUsed="1"/>
-    <w:lsdException w:name="Smart Hyperlink" w:semiHidden="1" w:unhideWhenUsed="1"/>
-    <w:lsdException w:name="Hashtag" w:semiHidden="1" w:unhideWhenUsed="1"/>
-    <w:lsdException w:name="Unresolved Mention" w:semiHidden="1" w:unhideWhenUsed="1"/>
-    <w:lsdException w:name="Smart Link" w:semiHidden="1" w:unhideWhenUsed="1"/>
   </w:latentStyles>
   <w:style w:type="paragraph" w:default="1" w:styleId="Normal">
     <w:name w:val="Normal"/>
     <w:qFormat/>
     <w:rsid w:val="00CC2E7B"/>
   </w:style>
-  <w:style w:type="paragraph" w:styleId="Heading1">
+  <w:style w:type="paragraph" w:styleId="Ttulo1">
     <w:name w:val="heading 1"/>
-    <w:basedOn w:val="TableofAuthorities"/>
+    <w:basedOn w:val="Textoconsangra"/>
     <w:next w:val="Normal"/>
-    <w:link w:val="Heading1Char"/>
+    <w:link w:val="Ttulo1Car"/>
     <w:uiPriority w:val="9"/>
     <w:qFormat/>
     <w:rsid w:val="00F42E06"/>
@@ -744,11 +742,11 @@
       <w:szCs w:val="32"/>
     </w:rPr>
   </w:style>
-  <w:style w:type="paragraph" w:styleId="Heading2">
+  <w:style w:type="paragraph" w:styleId="Ttulo2">
     <w:name w:val="heading 2"/>
     <w:basedOn w:val="Normal"/>
     <w:next w:val="Normal"/>
-    <w:link w:val="Heading2Char"/>
+    <w:link w:val="Ttulo2Car"/>
     <w:uiPriority w:val="9"/>
     <w:unhideWhenUsed/>
     <w:qFormat/>
@@ -765,11 +763,11 @@
       <w:szCs w:val="28"/>
     </w:rPr>
   </w:style>
-  <w:style w:type="paragraph" w:styleId="Heading3">
+  <w:style w:type="paragraph" w:styleId="Ttulo3">
     <w:name w:val="heading 3"/>
     <w:basedOn w:val="Normal"/>
     <w:next w:val="Normal"/>
-    <w:link w:val="Heading3Char"/>
+    <w:link w:val="Ttulo3Car"/>
     <w:uiPriority w:val="9"/>
     <w:unhideWhenUsed/>
     <w:qFormat/>
@@ -786,11 +784,11 @@
       <w:szCs w:val="24"/>
     </w:rPr>
   </w:style>
-  <w:style w:type="paragraph" w:styleId="Heading4">
+  <w:style w:type="paragraph" w:styleId="Ttulo4">
     <w:name w:val="heading 4"/>
     <w:basedOn w:val="Normal"/>
     <w:next w:val="Normal"/>
-    <w:link w:val="Heading4Char"/>
+    <w:link w:val="Ttulo4Car"/>
     <w:uiPriority w:val="9"/>
     <w:unhideWhenUsed/>
     <w:qFormat/>
@@ -807,11 +805,11 @@
       <w:szCs w:val="22"/>
     </w:rPr>
   </w:style>
-  <w:style w:type="paragraph" w:styleId="Heading5">
+  <w:style w:type="paragraph" w:styleId="Ttulo5">
     <w:name w:val="heading 5"/>
     <w:basedOn w:val="Normal"/>
     <w:next w:val="Normal"/>
-    <w:link w:val="Heading5Char"/>
+    <w:link w:val="Ttulo5Car"/>
     <w:uiPriority w:val="9"/>
     <w:unhideWhenUsed/>
     <w:qFormat/>
@@ -829,11 +827,11 @@
       <w:szCs w:val="22"/>
     </w:rPr>
   </w:style>
-  <w:style w:type="paragraph" w:styleId="Heading6">
+  <w:style w:type="paragraph" w:styleId="Ttulo6">
     <w:name w:val="heading 6"/>
     <w:basedOn w:val="Normal"/>
     <w:next w:val="Normal"/>
-    <w:link w:val="Heading6Char"/>
+    <w:link w:val="Ttulo6Car"/>
     <w:uiPriority w:val="9"/>
     <w:unhideWhenUsed/>
     <w:qFormat/>
@@ -853,11 +851,11 @@
       <w:szCs w:val="21"/>
     </w:rPr>
   </w:style>
-  <w:style w:type="paragraph" w:styleId="Heading7">
+  <w:style w:type="paragraph" w:styleId="Ttulo7">
     <w:name w:val="heading 7"/>
     <w:basedOn w:val="Normal"/>
     <w:next w:val="Normal"/>
-    <w:link w:val="Heading7Char"/>
+    <w:link w:val="Ttulo7Car"/>
     <w:uiPriority w:val="9"/>
     <w:unhideWhenUsed/>
     <w:qFormat/>
@@ -877,11 +875,11 @@
       <w:szCs w:val="21"/>
     </w:rPr>
   </w:style>
-  <w:style w:type="paragraph" w:styleId="Heading8">
+  <w:style w:type="paragraph" w:styleId="Ttulo8">
     <w:name w:val="heading 8"/>
     <w:basedOn w:val="Normal"/>
     <w:next w:val="Normal"/>
-    <w:link w:val="Heading8Char"/>
+    <w:link w:val="Ttulo8Car"/>
     <w:uiPriority w:val="9"/>
     <w:unhideWhenUsed/>
     <w:qFormat/>
@@ -899,11 +897,11 @@
       <w:color w:val="44546A" w:themeColor="text2"/>
     </w:rPr>
   </w:style>
-  <w:style w:type="paragraph" w:styleId="Heading9">
+  <w:style w:type="paragraph" w:styleId="Ttulo9">
     <w:name w:val="heading 9"/>
     <w:basedOn w:val="Normal"/>
     <w:next w:val="Normal"/>
-    <w:link w:val="Heading9Char"/>
+    <w:link w:val="Ttulo9Car"/>
     <w:uiPriority w:val="9"/>
     <w:semiHidden/>
     <w:unhideWhenUsed/>
@@ -924,13 +922,13 @@
       <w:color w:val="44546A" w:themeColor="text2"/>
     </w:rPr>
   </w:style>
-  <w:style w:type="character" w:default="1" w:styleId="DefaultParagraphFont">
+  <w:style w:type="character" w:default="1" w:styleId="Fuentedeprrafopredeter">
     <w:name w:val="Default Paragraph Font"/>
     <w:uiPriority w:val="1"/>
     <w:semiHidden/>
     <w:unhideWhenUsed/>
   </w:style>
-  <w:style w:type="table" w:default="1" w:styleId="TableNormal">
+  <w:style w:type="table" w:default="1" w:styleId="Tablanormal">
     <w:name w:val="Normal Table"/>
     <w:uiPriority w:val="99"/>
     <w:semiHidden/>
@@ -945,16 +943,16 @@
       </w:tblCellMar>
     </w:tblPr>
   </w:style>
-  <w:style w:type="numbering" w:default="1" w:styleId="NoList">
+  <w:style w:type="numbering" w:default="1" w:styleId="Sinlista">
     <w:name w:val="No List"/>
     <w:uiPriority w:val="99"/>
     <w:semiHidden/>
     <w:unhideWhenUsed/>
   </w:style>
-  <w:style w:type="character" w:customStyle="1" w:styleId="Heading1Char">
-    <w:name w:val="Heading 1 Char"/>
-    <w:basedOn w:val="DefaultParagraphFont"/>
-    <w:link w:val="Heading1"/>
+  <w:style w:type="character" w:customStyle="1" w:styleId="Ttulo1Car">
+    <w:name w:val="Título 1 Car"/>
+    <w:basedOn w:val="Fuentedeprrafopredeter"/>
+    <w:link w:val="Ttulo1"/>
     <w:uiPriority w:val="9"/>
     <w:rsid w:val="00F42E06"/>
     <w:rPr>
@@ -964,11 +962,11 @@
       <w:szCs w:val="32"/>
     </w:rPr>
   </w:style>
-  <w:style w:type="paragraph" w:styleId="Title">
+  <w:style w:type="paragraph" w:styleId="Ttulo">
     <w:name w:val="Title"/>
     <w:basedOn w:val="Haupttitel"/>
     <w:next w:val="Normal"/>
-    <w:link w:val="TitleChar"/>
+    <w:link w:val="TtuloCar"/>
     <w:uiPriority w:val="10"/>
     <w:qFormat/>
     <w:rsid w:val="00CC2E7B"/>
@@ -976,10 +974,10 @@
       <w:rFonts w:ascii="Hind SemiBold" w:hAnsi="Hind SemiBold"/>
     </w:rPr>
   </w:style>
-  <w:style w:type="character" w:customStyle="1" w:styleId="TitleChar">
-    <w:name w:val="Title Char"/>
-    <w:basedOn w:val="DefaultParagraphFont"/>
-    <w:link w:val="Title"/>
+  <w:style w:type="character" w:customStyle="1" w:styleId="TtuloCar">
+    <w:name w:val="Título Car"/>
+    <w:basedOn w:val="Fuentedeprrafopredeter"/>
+    <w:link w:val="Ttulo"/>
     <w:uiPriority w:val="10"/>
     <w:rsid w:val="00CC2E7B"/>
     <w:rPr>
@@ -991,17 +989,17 @@
       <w:lang w:val="de-DE" w:eastAsia="de-DE"/>
     </w:rPr>
   </w:style>
-  <w:style w:type="paragraph" w:styleId="TOCHeading">
+  <w:style w:type="paragraph" w:styleId="TtuloTDC">
     <w:name w:val="TOC Heading"/>
-    <w:basedOn w:val="Heading1"/>
+    <w:basedOn w:val="Ttulo1"/>
     <w:next w:val="Normal"/>
-    <w:link w:val="TOCHeadingChar"/>
+    <w:link w:val="TtuloTDCCar"/>
     <w:uiPriority w:val="39"/>
     <w:unhideWhenUsed/>
     <w:qFormat/>
     <w:rsid w:val="088D5397"/>
   </w:style>
-  <w:style w:type="paragraph" w:styleId="TOC1">
+  <w:style w:type="paragraph" w:styleId="TDC1">
     <w:name w:val="toc 1"/>
     <w:basedOn w:val="Normal"/>
     <w:next w:val="Normal"/>
@@ -1012,9 +1010,9 @@
       <w:spacing w:after="100"/>
     </w:pPr>
   </w:style>
-  <w:style w:type="character" w:styleId="Hyperlink">
+  <w:style w:type="character" w:styleId="Hipervnculo">
     <w:name w:val="Hyperlink"/>
-    <w:basedOn w:val="DefaultParagraphFont"/>
+    <w:basedOn w:val="Fuentedeprrafopredeter"/>
     <w:uiPriority w:val="99"/>
     <w:unhideWhenUsed/>
     <w:rPr>
@@ -1022,10 +1020,10 @@
       <w:u w:val="single"/>
     </w:rPr>
   </w:style>
-  <w:style w:type="character" w:customStyle="1" w:styleId="Heading2Char">
-    <w:name w:val="Heading 2 Char"/>
-    <w:basedOn w:val="DefaultParagraphFont"/>
-    <w:link w:val="Heading2"/>
+  <w:style w:type="character" w:customStyle="1" w:styleId="Ttulo2Car">
+    <w:name w:val="Título 2 Car"/>
+    <w:basedOn w:val="Fuentedeprrafopredeter"/>
+    <w:link w:val="Ttulo2"/>
     <w:uiPriority w:val="9"/>
     <w:rsid w:val="00A2385A"/>
     <w:rPr>
@@ -1035,9 +1033,9 @@
       <w:szCs w:val="28"/>
     </w:rPr>
   </w:style>
-  <w:style w:type="character" w:styleId="SubtleEmphasis">
+  <w:style w:type="character" w:styleId="nfasissutil">
     <w:name w:val="Subtle Emphasis"/>
-    <w:basedOn w:val="DefaultParagraphFont"/>
+    <w:basedOn w:val="Fuentedeprrafopredeter"/>
     <w:uiPriority w:val="19"/>
     <w:qFormat/>
     <w:rPr>
@@ -1046,11 +1044,11 @@
       <w:color w:val="404040" w:themeColor="text1" w:themeTint="BF"/>
     </w:rPr>
   </w:style>
-  <w:style w:type="paragraph" w:styleId="Subtitle">
+  <w:style w:type="paragraph" w:styleId="Subttulo">
     <w:name w:val="Subtitle"/>
     <w:basedOn w:val="Untertitel"/>
     <w:next w:val="Normal"/>
-    <w:link w:val="SubtitleChar"/>
+    <w:link w:val="SubttuloCar"/>
     <w:uiPriority w:val="11"/>
     <w:qFormat/>
     <w:rsid w:val="00CC2E7B"/>
@@ -1061,10 +1059,10 @@
       <w:rFonts w:ascii="Hind" w:hAnsi="Hind"/>
     </w:rPr>
   </w:style>
-  <w:style w:type="character" w:customStyle="1" w:styleId="SubtitleChar">
-    <w:name w:val="Subtitle Char"/>
-    <w:basedOn w:val="DefaultParagraphFont"/>
-    <w:link w:val="Subtitle"/>
+  <w:style w:type="character" w:customStyle="1" w:styleId="SubttuloCar">
+    <w:name w:val="Subtítulo Car"/>
+    <w:basedOn w:val="Fuentedeprrafopredeter"/>
+    <w:link w:val="Subttulo"/>
     <w:uiPriority w:val="11"/>
     <w:rsid w:val="00CC2E7B"/>
     <w:rPr>
@@ -1086,7 +1084,7 @@
   </w:style>
   <w:style w:type="character" w:customStyle="1" w:styleId="CodeChar">
     <w:name w:val="Code Char"/>
-    <w:basedOn w:val="DefaultParagraphFont"/>
+    <w:basedOn w:val="Fuentedeprrafopredeter"/>
     <w:link w:val="Code"/>
     <w:rPr>
       <w:rFonts w:ascii="Lucida Console" w:hAnsi="Lucida Console"/>
@@ -1094,7 +1092,7 @@
       <w:lang w:val="en-US"/>
     </w:rPr>
   </w:style>
-  <w:style w:type="paragraph" w:styleId="TOC2">
+  <w:style w:type="paragraph" w:styleId="TDC2">
     <w:name w:val="toc 2"/>
     <w:basedOn w:val="Normal"/>
     <w:next w:val="Normal"/>
@@ -1110,7 +1108,7 @@
       <w:lang w:val="en-US"/>
     </w:rPr>
   </w:style>
-  <w:style w:type="paragraph" w:styleId="TOC3">
+  <w:style w:type="paragraph" w:styleId="TDC3">
     <w:name w:val="toc 3"/>
     <w:basedOn w:val="Normal"/>
     <w:next w:val="Normal"/>
@@ -1137,16 +1135,16 @@
   </w:style>
   <w:style w:type="character" w:customStyle="1" w:styleId="TestStatusChar">
     <w:name w:val="TestStatus Char"/>
-    <w:basedOn w:val="DefaultParagraphFont"/>
+    <w:basedOn w:val="Fuentedeprrafopredeter"/>
     <w:link w:val="TestStatus"/>
     <w:rPr>
       <w:b/>
       <w:lang w:val="en-US"/>
     </w:rPr>
   </w:style>
-  <w:style w:type="table" w:styleId="TableGrid">
+  <w:style w:type="table" w:styleId="Tablaconcuadrcula">
     <w:name w:val="Table Grid"/>
-    <w:basedOn w:val="TableNormal"/>
+    <w:basedOn w:val="Tablanormal"/>
     <w:uiPriority w:val="39"/>
     <w:pPr>
       <w:spacing w:after="0" w:line="240" w:lineRule="auto"/>
@@ -1162,10 +1160,10 @@
       </w:tblBorders>
     </w:tblPr>
   </w:style>
-  <w:style w:type="character" w:customStyle="1" w:styleId="Heading3Char">
-    <w:name w:val="Heading 3 Char"/>
-    <w:basedOn w:val="DefaultParagraphFont"/>
-    <w:link w:val="Heading3"/>
+  <w:style w:type="character" w:customStyle="1" w:styleId="Ttulo3Car">
+    <w:name w:val="Título 3 Car"/>
+    <w:basedOn w:val="Fuentedeprrafopredeter"/>
+    <w:link w:val="Ttulo3"/>
     <w:uiPriority w:val="9"/>
     <w:rsid w:val="00CC2E7B"/>
     <w:rPr>
@@ -1175,10 +1173,10 @@
       <w:szCs w:val="24"/>
     </w:rPr>
   </w:style>
-  <w:style w:type="character" w:customStyle="1" w:styleId="Heading4Char">
-    <w:name w:val="Heading 4 Char"/>
-    <w:basedOn w:val="DefaultParagraphFont"/>
-    <w:link w:val="Heading4"/>
+  <w:style w:type="character" w:customStyle="1" w:styleId="Ttulo4Car">
+    <w:name w:val="Título 4 Car"/>
+    <w:basedOn w:val="Fuentedeprrafopredeter"/>
+    <w:link w:val="Ttulo4"/>
     <w:uiPriority w:val="9"/>
     <w:rsid w:val="00CC2E7B"/>
     <w:rPr>
@@ -1187,10 +1185,10 @@
       <w:szCs w:val="22"/>
     </w:rPr>
   </w:style>
-  <w:style w:type="character" w:customStyle="1" w:styleId="Heading5Char">
-    <w:name w:val="Heading 5 Char"/>
-    <w:basedOn w:val="DefaultParagraphFont"/>
-    <w:link w:val="Heading5"/>
+  <w:style w:type="character" w:customStyle="1" w:styleId="Ttulo5Car">
+    <w:name w:val="Título 5 Car"/>
+    <w:basedOn w:val="Fuentedeprrafopredeter"/>
+    <w:link w:val="Ttulo5"/>
     <w:uiPriority w:val="9"/>
     <w:rsid w:val="00CC2E7B"/>
     <w:rPr>
@@ -1200,10 +1198,10 @@
       <w:szCs w:val="22"/>
     </w:rPr>
   </w:style>
-  <w:style w:type="character" w:customStyle="1" w:styleId="Heading6Char">
-    <w:name w:val="Heading 6 Char"/>
-    <w:basedOn w:val="DefaultParagraphFont"/>
-    <w:link w:val="Heading6"/>
+  <w:style w:type="character" w:customStyle="1" w:styleId="Ttulo6Car">
+    <w:name w:val="Título 6 Car"/>
+    <w:basedOn w:val="Fuentedeprrafopredeter"/>
+    <w:link w:val="Ttulo6"/>
     <w:uiPriority w:val="9"/>
     <w:rsid w:val="00CC2E7B"/>
     <w:rPr>
@@ -1215,10 +1213,10 @@
       <w:szCs w:val="21"/>
     </w:rPr>
   </w:style>
-  <w:style w:type="character" w:customStyle="1" w:styleId="Heading7Char">
-    <w:name w:val="Heading 7 Char"/>
-    <w:basedOn w:val="DefaultParagraphFont"/>
-    <w:link w:val="Heading7"/>
+  <w:style w:type="character" w:customStyle="1" w:styleId="Ttulo7Car">
+    <w:name w:val="Título 7 Car"/>
+    <w:basedOn w:val="Fuentedeprrafopredeter"/>
+    <w:link w:val="Ttulo7"/>
     <w:uiPriority w:val="9"/>
     <w:rsid w:val="00CC2E7B"/>
     <w:rPr>
@@ -1230,10 +1228,10 @@
       <w:szCs w:val="21"/>
     </w:rPr>
   </w:style>
-  <w:style w:type="character" w:customStyle="1" w:styleId="Heading8Char">
-    <w:name w:val="Heading 8 Char"/>
-    <w:basedOn w:val="DefaultParagraphFont"/>
-    <w:link w:val="Heading8"/>
+  <w:style w:type="character" w:customStyle="1" w:styleId="Ttulo8Car">
+    <w:name w:val="Título 8 Car"/>
+    <w:basedOn w:val="Fuentedeprrafopredeter"/>
+    <w:link w:val="Ttulo8"/>
     <w:uiPriority w:val="9"/>
     <w:rsid w:val="00CC2E7B"/>
     <w:rPr>
@@ -1243,10 +1241,10 @@
       <w:color w:val="44546A" w:themeColor="text2"/>
     </w:rPr>
   </w:style>
-  <w:style w:type="character" w:customStyle="1" w:styleId="Heading9Char">
-    <w:name w:val="Heading 9 Char"/>
-    <w:basedOn w:val="DefaultParagraphFont"/>
-    <w:link w:val="Heading9"/>
+  <w:style w:type="character" w:customStyle="1" w:styleId="Ttulo9Car">
+    <w:name w:val="Título 9 Car"/>
+    <w:basedOn w:val="Fuentedeprrafopredeter"/>
+    <w:link w:val="Ttulo9"/>
     <w:uiPriority w:val="9"/>
     <w:semiHidden/>
     <w:rsid w:val="00CC2E7B"/>
@@ -1259,7 +1257,7 @@
       <w:color w:val="44546A" w:themeColor="text2"/>
     </w:rPr>
   </w:style>
-  <w:style w:type="paragraph" w:styleId="Caption">
+  <w:style w:type="paragraph" w:styleId="Descripcin">
     <w:name w:val="caption"/>
     <w:basedOn w:val="Normal"/>
     <w:next w:val="Normal"/>
@@ -1278,9 +1276,9 @@
       <w:spacing w:val="6"/>
     </w:rPr>
   </w:style>
-  <w:style w:type="character" w:styleId="Strong">
+  <w:style w:type="character" w:styleId="Textoennegrita">
     <w:name w:val="Strong"/>
-    <w:basedOn w:val="DefaultParagraphFont"/>
+    <w:basedOn w:val="Fuentedeprrafopredeter"/>
     <w:uiPriority w:val="22"/>
     <w:qFormat/>
     <w:rPr>
@@ -1288,9 +1286,9 @@
       <w:bCs/>
     </w:rPr>
   </w:style>
-  <w:style w:type="character" w:styleId="Emphasis">
+  <w:style w:type="character" w:styleId="nfasis">
     <w:name w:val="Emphasis"/>
-    <w:basedOn w:val="DefaultParagraphFont"/>
+    <w:basedOn w:val="Fuentedeprrafopredeter"/>
     <w:uiPriority w:val="20"/>
     <w:qFormat/>
     <w:rPr>
@@ -1298,7 +1296,7 @@
       <w:iCs/>
     </w:rPr>
   </w:style>
-  <w:style w:type="paragraph" w:styleId="NoSpacing">
+  <w:style w:type="paragraph" w:styleId="Sinespaciado">
     <w:name w:val="No Spacing"/>
     <w:uiPriority w:val="1"/>
     <w:qFormat/>
@@ -1307,11 +1305,11 @@
       <w:spacing w:after="0" w:line="240" w:lineRule="auto"/>
     </w:pPr>
   </w:style>
-  <w:style w:type="paragraph" w:styleId="Quote">
+  <w:style w:type="paragraph" w:styleId="Cita">
     <w:name w:val="Quote"/>
     <w:basedOn w:val="Normal"/>
     <w:next w:val="Normal"/>
-    <w:link w:val="QuoteChar"/>
+    <w:link w:val="CitaCar"/>
     <w:uiPriority w:val="29"/>
     <w:qFormat/>
     <w:pPr>
@@ -1324,10 +1322,10 @@
       <w:color w:val="404040" w:themeColor="text1" w:themeTint="BF"/>
     </w:rPr>
   </w:style>
-  <w:style w:type="character" w:customStyle="1" w:styleId="QuoteChar">
-    <w:name w:val="Quote Char"/>
-    <w:basedOn w:val="DefaultParagraphFont"/>
-    <w:link w:val="Quote"/>
+  <w:style w:type="character" w:customStyle="1" w:styleId="CitaCar">
+    <w:name w:val="Cita Car"/>
+    <w:basedOn w:val="Fuentedeprrafopredeter"/>
+    <w:link w:val="Cita"/>
     <w:uiPriority w:val="29"/>
     <w:rPr>
       <w:i/>
@@ -1335,11 +1333,11 @@
       <w:color w:val="404040" w:themeColor="text1" w:themeTint="BF"/>
     </w:rPr>
   </w:style>
-  <w:style w:type="paragraph" w:styleId="IntenseQuote">
+  <w:style w:type="paragraph" w:styleId="Citadestacada">
     <w:name w:val="Intense Quote"/>
     <w:basedOn w:val="Normal"/>
     <w:next w:val="Normal"/>
-    <w:link w:val="IntenseQuoteChar"/>
+    <w:link w:val="CitadestacadaCar"/>
     <w:uiPriority w:val="30"/>
     <w:qFormat/>
     <w:pPr>
@@ -1356,10 +1354,10 @@
       <w:szCs w:val="28"/>
     </w:rPr>
   </w:style>
-  <w:style w:type="character" w:customStyle="1" w:styleId="IntenseQuoteChar">
-    <w:name w:val="Intense Quote Char"/>
-    <w:basedOn w:val="DefaultParagraphFont"/>
-    <w:link w:val="IntenseQuote"/>
+  <w:style w:type="character" w:customStyle="1" w:styleId="CitadestacadaCar">
+    <w:name w:val="Cita destacada Car"/>
+    <w:basedOn w:val="Fuentedeprrafopredeter"/>
+    <w:link w:val="Citadestacada"/>
     <w:uiPriority w:val="30"/>
     <w:rPr>
       <w:rFonts w:asciiTheme="majorHAnsi" w:eastAsiaTheme="majorEastAsia" w:hAnsiTheme="majorHAnsi" w:cstheme="majorBidi"/>
@@ -1368,9 +1366,9 @@
       <w:szCs w:val="28"/>
     </w:rPr>
   </w:style>
-  <w:style w:type="character" w:styleId="IntenseEmphasis">
+  <w:style w:type="character" w:styleId="nfasisintenso">
     <w:name w:val="Intense Emphasis"/>
-    <w:basedOn w:val="DefaultParagraphFont"/>
+    <w:basedOn w:val="Fuentedeprrafopredeter"/>
     <w:uiPriority w:val="21"/>
     <w:qFormat/>
     <w:rPr>
@@ -1380,9 +1378,9 @@
       <w:iCs/>
     </w:rPr>
   </w:style>
-  <w:style w:type="character" w:styleId="SubtleReference">
+  <w:style w:type="character" w:styleId="Referenciasutil">
     <w:name w:val="Subtle Reference"/>
-    <w:basedOn w:val="DefaultParagraphFont"/>
+    <w:basedOn w:val="Fuentedeprrafopredeter"/>
     <w:uiPriority w:val="31"/>
     <w:qFormat/>
     <w:rPr>
@@ -1391,9 +1389,9 @@
       <w:u w:val="single" w:color="7F7F7F" w:themeColor="text1" w:themeTint="80"/>
     </w:rPr>
   </w:style>
-  <w:style w:type="character" w:styleId="IntenseReference">
+  <w:style w:type="character" w:styleId="Referenciaintensa">
     <w:name w:val="Intense Reference"/>
-    <w:basedOn w:val="DefaultParagraphFont"/>
+    <w:basedOn w:val="Fuentedeprrafopredeter"/>
     <w:uiPriority w:val="32"/>
     <w:qFormat/>
     <w:rPr>
@@ -1404,9 +1402,9 @@
       <w:u w:val="single"/>
     </w:rPr>
   </w:style>
-  <w:style w:type="character" w:styleId="BookTitle">
+  <w:style w:type="character" w:styleId="Ttulodellibro">
     <w:name w:val="Book Title"/>
-    <w:basedOn w:val="DefaultParagraphFont"/>
+    <w:basedOn w:val="Fuentedeprrafopredeter"/>
     <w:uiPriority w:val="33"/>
     <w:qFormat/>
     <w:rPr>
@@ -1417,7 +1415,7 @@
   </w:style>
   <w:style w:type="paragraph" w:customStyle="1" w:styleId="AlternativeHeading1">
     <w:name w:val="Alternative Heading 1"/>
-    <w:basedOn w:val="TOCHeading"/>
+    <w:basedOn w:val="TtuloTDC"/>
     <w:link w:val="AlternativeHeading1Char"/>
     <w:uiPriority w:val="1"/>
     <w:qFormat/>
@@ -1429,7 +1427,7 @@
   </w:style>
   <w:style w:type="table" w:customStyle="1" w:styleId="Tracetable">
     <w:name w:val="Trace table"/>
-    <w:basedOn w:val="TableNormal"/>
+    <w:basedOn w:val="Tablanormal"/>
     <w:uiPriority w:val="99"/>
     <w:rsid w:val="00CC2E7B"/>
     <w:pPr>
@@ -1440,10 +1438,10 @@
       <w:shd w:val="clear" w:color="auto" w:fill="DEEAF6" w:themeFill="accent5" w:themeFillTint="33"/>
     </w:tcPr>
   </w:style>
-  <w:style w:type="character" w:customStyle="1" w:styleId="TOCHeadingChar">
-    <w:name w:val="TOC Heading Char"/>
-    <w:basedOn w:val="Heading1Char"/>
-    <w:link w:val="TOCHeading"/>
+  <w:style w:type="character" w:customStyle="1" w:styleId="TtuloTDCCar">
+    <w:name w:val="Título TDC Car"/>
+    <w:basedOn w:val="Ttulo1Car"/>
+    <w:link w:val="TtuloTDC"/>
     <w:uiPriority w:val="39"/>
     <w:rsid w:val="088D5397"/>
     <w:rPr>
@@ -1455,7 +1453,7 @@
   </w:style>
   <w:style w:type="character" w:customStyle="1" w:styleId="AlternativeHeading1Char">
     <w:name w:val="Alternative Heading 1 Char"/>
-    <w:basedOn w:val="TOCHeadingChar"/>
+    <w:basedOn w:val="TtuloTDCCar"/>
     <w:link w:val="AlternativeHeading1"/>
     <w:uiPriority w:val="1"/>
     <w:rsid w:val="088D5397"/>
@@ -1484,7 +1482,7 @@
   </w:style>
   <w:style w:type="character" w:customStyle="1" w:styleId="StepChar">
     <w:name w:val="Step Char"/>
-    <w:basedOn w:val="DefaultParagraphFont"/>
+    <w:basedOn w:val="Fuentedeprrafopredeter"/>
     <w:link w:val="Step"/>
     <w:uiPriority w:val="1"/>
     <w:rsid w:val="00296BCC"/>
@@ -1496,7 +1494,7 @@
   </w:style>
   <w:style w:type="character" w:customStyle="1" w:styleId="StepParam">
     <w:name w:val="Step Param"/>
-    <w:basedOn w:val="DefaultParagraphFont"/>
+    <w:basedOn w:val="Fuentedeprrafopredeter"/>
     <w:uiPriority w:val="1"/>
     <w:rPr>
       <w:sz w:val="14"/>
@@ -1515,7 +1513,7 @@
   </w:style>
   <w:style w:type="character" w:customStyle="1" w:styleId="StepParamParagChar">
     <w:name w:val="Step Param Parag Char"/>
-    <w:basedOn w:val="DefaultParagraphFont"/>
+    <w:basedOn w:val="Fuentedeprrafopredeter"/>
     <w:link w:val="StepParamParag"/>
   </w:style>
   <w:style w:type="paragraph" w:customStyle="1" w:styleId="StepFailed">
@@ -1552,7 +1550,7 @@
   </w:style>
   <w:style w:type="paragraph" w:customStyle="1" w:styleId="TOCHeader">
     <w:name w:val="TOC Header"/>
-    <w:basedOn w:val="Heading1"/>
+    <w:basedOn w:val="Ttulo1"/>
     <w:next w:val="Normal"/>
     <w:link w:val="TOCHeaderChar"/>
     <w:uiPriority w:val="1"/>
@@ -1561,7 +1559,7 @@
   </w:style>
   <w:style w:type="character" w:customStyle="1" w:styleId="TOCHeaderChar">
     <w:name w:val="TOC Header Char"/>
-    <w:basedOn w:val="Heading1Char"/>
+    <w:basedOn w:val="Ttulo1Car"/>
     <w:link w:val="TOCHeader"/>
     <w:uiPriority w:val="1"/>
     <w:rsid w:val="088D5397"/>
@@ -1674,7 +1672,7 @@
   </w:style>
   <w:style w:type="character" w:customStyle="1" w:styleId="HeadingfailedChar">
     <w:name w:val="Heading failed Char"/>
-    <w:basedOn w:val="DefaultParagraphFont"/>
+    <w:basedOn w:val="Fuentedeprrafopredeter"/>
     <w:link w:val="Headingfailed"/>
     <w:rsid w:val="00DF3248"/>
     <w:rPr>
@@ -1687,7 +1685,7 @@
   </w:style>
   <w:style w:type="character" w:customStyle="1" w:styleId="HeadingskippedChar">
     <w:name w:val="Heading skipped Char"/>
-    <w:basedOn w:val="DefaultParagraphFont"/>
+    <w:basedOn w:val="Fuentedeprrafopredeter"/>
     <w:link w:val="Headingskipped"/>
     <w:rsid w:val="00CB42F8"/>
     <w:rPr>
@@ -1700,7 +1698,7 @@
   </w:style>
   <w:style w:type="character" w:customStyle="1" w:styleId="HeadingpassedChar">
     <w:name w:val="Heading passed Char"/>
-    <w:basedOn w:val="DefaultParagraphFont"/>
+    <w:basedOn w:val="Fuentedeprrafopredeter"/>
     <w:link w:val="Headingpassed"/>
     <w:rsid w:val="00CA3A33"/>
     <w:rPr>
@@ -1713,7 +1711,7 @@
   </w:style>
   <w:style w:type="character" w:customStyle="1" w:styleId="HeadingbrokenChar">
     <w:name w:val="Heading broken Char"/>
-    <w:basedOn w:val="DefaultParagraphFont"/>
+    <w:basedOn w:val="Fuentedeprrafopredeter"/>
     <w:link w:val="Headingbroken"/>
     <w:rsid w:val="005D679B"/>
     <w:rPr>
@@ -1726,7 +1724,7 @@
   </w:style>
   <w:style w:type="table" w:customStyle="1" w:styleId="Labeltable">
     <w:name w:val="Label table"/>
-    <w:basedOn w:val="TableNormal"/>
+    <w:basedOn w:val="Tablanormal"/>
     <w:uiPriority w:val="99"/>
     <w:rsid w:val="001D3F9A"/>
     <w:pPr>
@@ -1754,9 +1752,9 @@
       </w:rPr>
     </w:tblStylePr>
   </w:style>
-  <w:style w:type="table" w:styleId="MediumGrid3-Accent6">
+  <w:style w:type="table" w:styleId="Cuadrculamedia3-nfasis6">
     <w:name w:val="Medium Grid 3 Accent 6"/>
-    <w:basedOn w:val="TableNormal"/>
+    <w:basedOn w:val="Tablanormal"/>
     <w:uiPriority w:val="69"/>
     <w:rsid w:val="008C79AB"/>
     <w:pPr>
@@ -1888,9 +1886,9 @@
       </w:tcPr>
     </w:tblStylePr>
   </w:style>
-  <w:style w:type="table" w:styleId="ColorfulGrid-Accent6">
+  <w:style w:type="table" w:styleId="Cuadrculavistosa-nfasis6">
     <w:name w:val="Colorful Grid Accent 6"/>
-    <w:basedOn w:val="TableNormal"/>
+    <w:basedOn w:val="Tablanormal"/>
     <w:uiPriority w:val="73"/>
     <w:rsid w:val="008C79AB"/>
     <w:pPr>
@@ -1961,9 +1959,9 @@
       </w:tcPr>
     </w:tblStylePr>
   </w:style>
-  <w:style w:type="table" w:styleId="GridTable5Dark-Accent5">
+  <w:style w:type="table" w:styleId="Tabladecuadrcula5oscura-nfasis5">
     <w:name w:val="Grid Table 5 Dark Accent 5"/>
-    <w:basedOn w:val="TableNormal"/>
+    <w:basedOn w:val="Tablanormal"/>
     <w:uiPriority w:val="50"/>
     <w:rsid w:val="00855952"/>
     <w:pPr>
@@ -2067,9 +2065,9 @@
       </w:tcPr>
     </w:tblStylePr>
   </w:style>
-  <w:style w:type="table" w:styleId="ListTable2-Accent2">
+  <w:style w:type="table" w:styleId="Tabladelista2-nfasis2">
     <w:name w:val="List Table 2 Accent 2"/>
-    <w:basedOn w:val="TableNormal"/>
+    <w:basedOn w:val="Tablanormal"/>
     <w:uiPriority w:val="47"/>
     <w:rsid w:val="00FA319F"/>
     <w:pPr>
@@ -2121,10 +2119,10 @@
       </w:tcPr>
     </w:tblStylePr>
   </w:style>
-  <w:style w:type="paragraph" w:styleId="Header">
+  <w:style w:type="paragraph" w:styleId="Encabezado">
     <w:name w:val="header"/>
     <w:basedOn w:val="Normal"/>
-    <w:link w:val="HeaderChar"/>
+    <w:link w:val="EncabezadoCar"/>
     <w:uiPriority w:val="99"/>
     <w:unhideWhenUsed/>
     <w:rsid w:val="006B2698"/>
@@ -2136,20 +2134,20 @@
       <w:spacing w:after="0" w:line="240" w:lineRule="auto"/>
     </w:pPr>
   </w:style>
-  <w:style w:type="character" w:customStyle="1" w:styleId="HeaderChar">
-    <w:name w:val="Header Char"/>
-    <w:basedOn w:val="DefaultParagraphFont"/>
-    <w:link w:val="Header"/>
+  <w:style w:type="character" w:customStyle="1" w:styleId="EncabezadoCar">
+    <w:name w:val="Encabezado Car"/>
+    <w:basedOn w:val="Fuentedeprrafopredeter"/>
+    <w:link w:val="Encabezado"/>
     <w:uiPriority w:val="99"/>
     <w:rsid w:val="006B2698"/>
     <w:rPr>
       <w:rFonts w:ascii="Frutiger LT Com 45 Light" w:hAnsi="Frutiger LT Com 45 Light"/>
     </w:rPr>
   </w:style>
-  <w:style w:type="paragraph" w:styleId="Footer">
+  <w:style w:type="paragraph" w:styleId="Piedepgina">
     <w:name w:val="footer"/>
     <w:basedOn w:val="Normal"/>
-    <w:link w:val="FooterChar"/>
+    <w:link w:val="PiedepginaCar"/>
     <w:unhideWhenUsed/>
     <w:rsid w:val="006B2698"/>
     <w:pPr>
@@ -2160,10 +2158,10 @@
       <w:spacing w:after="0" w:line="240" w:lineRule="auto"/>
     </w:pPr>
   </w:style>
-  <w:style w:type="character" w:customStyle="1" w:styleId="FooterChar">
-    <w:name w:val="Footer Char"/>
-    <w:basedOn w:val="DefaultParagraphFont"/>
-    <w:link w:val="Footer"/>
+  <w:style w:type="character" w:customStyle="1" w:styleId="PiedepginaCar">
+    <w:name w:val="Pie de página Car"/>
+    <w:basedOn w:val="Fuentedeprrafopredeter"/>
+    <w:link w:val="Piedepgina"/>
     <w:uiPriority w:val="99"/>
     <w:rsid w:val="006B2698"/>
     <w:rPr>
@@ -2223,15 +2221,15 @@
       <w:lang w:val="de-DE" w:eastAsia="de-DE"/>
     </w:rPr>
   </w:style>
-  <w:style w:type="character" w:styleId="PageNumber">
+  <w:style w:type="character" w:styleId="Nmerodepgina">
     <w:name w:val="page number"/>
-    <w:basedOn w:val="DefaultParagraphFont"/>
+    <w:basedOn w:val="Fuentedeprrafopredeter"/>
     <w:semiHidden/>
     <w:rsid w:val="00D701E1"/>
   </w:style>
   <w:style w:type="table" w:customStyle="1" w:styleId="Testoverview">
     <w:name w:val="Test overview"/>
-    <w:basedOn w:val="TableNormal"/>
+    <w:basedOn w:val="Tablanormal"/>
     <w:uiPriority w:val="99"/>
     <w:rsid w:val="00CC2E7B"/>
     <w:pPr>
@@ -2258,7 +2256,7 @@
       </w:rPr>
     </w:tblStylePr>
   </w:style>
-  <w:style w:type="paragraph" w:styleId="TableofAuthorities">
+  <w:style w:type="paragraph" w:styleId="Textoconsangra">
     <w:name w:val="table of authorities"/>
     <w:basedOn w:val="Normal"/>
     <w:next w:val="Normal"/>
@@ -2284,7 +2282,7 @@
   </w:style>
   <w:style w:type="character" w:customStyle="1" w:styleId="EinrichtungszeileZchn">
     <w:name w:val="#Einrichtungszeile Zchn"/>
-    <w:basedOn w:val="DefaultParagraphFont"/>
+    <w:basedOn w:val="Fuentedeprrafopredeter"/>
     <w:link w:val="Einrichtungszeile"/>
     <w:uiPriority w:val="1"/>
     <w:rsid w:val="008772E5"/>
@@ -2314,7 +2312,7 @@
   </w:style>
   <w:style w:type="table" w:customStyle="1" w:styleId="headertable">
     <w:name w:val="header table"/>
-    <w:basedOn w:val="TableNormal"/>
+    <w:basedOn w:val="Tablanormal"/>
     <w:uiPriority w:val="99"/>
     <w:rsid w:val="00CC2E7B"/>
     <w:pPr>
@@ -2483,7 +2481,7 @@
   </w:style>
   <w:style w:type="table" w:customStyle="1" w:styleId="unknowntable">
     <w:name w:val="unknown table"/>
-    <w:basedOn w:val="TableNormal"/>
+    <w:basedOn w:val="Tablanormal"/>
     <w:uiPriority w:val="99"/>
     <w:rsid w:val="001A4A99"/>
     <w:pPr>
@@ -2533,9 +2531,9 @@
       <w:shd w:val="clear" w:color="auto" w:fill="D35EBE"/>
     </w:rPr>
   </w:style>
-  <w:style w:type="table" w:styleId="PlainTable2">
+  <w:style w:type="table" w:styleId="Tablanormal2">
     <w:name w:val="Plain Table 2"/>
-    <w:basedOn w:val="TableNormal"/>
+    <w:basedOn w:val="Tablanormal"/>
     <w:uiPriority w:val="42"/>
     <w:rsid w:val="005D679B"/>
     <w:pPr>
@@ -2609,6 +2607,102 @@
         <w:tcBorders>
           <w:top w:val="single" w:sz="4" w:space="0" w:color="7F7F7F" w:themeColor="text1" w:themeTint="80"/>
           <w:bottom w:val="single" w:sz="4" w:space="0" w:color="7F7F7F" w:themeColor="text1" w:themeTint="80"/>
+        </w:tcBorders>
+      </w:tcPr>
+    </w:tblStylePr>
+  </w:style>
+  <w:style w:type="table" w:customStyle="1" w:styleId="JSONTable">
+    <w:name w:val="JSON Table"/>
+    <w:basedOn w:val="Tracetable"/>
+    <w:uiPriority w:val="99"/>
+    <w:rsid w:val="00643EC4"/>
+    <w:tblPr/>
+    <w:tcPr>
+      <w:shd w:val="clear" w:color="auto" w:fill="F2F2F2" w:themeFill="background1" w:themeFillShade="F2"/>
+    </w:tcPr>
+  </w:style>
+  <w:style w:type="table" w:customStyle="1" w:styleId="Normaltable">
+    <w:name w:val="Normal table"/>
+    <w:basedOn w:val="Tablaconcuadrcula1"/>
+    <w:uiPriority w:val="99"/>
+    <w:rsid w:val="00A17297"/>
+    <w:pPr>
+      <w:spacing w:after="0" w:line="240" w:lineRule="auto"/>
+    </w:pPr>
+    <w:tblPr/>
+    <w:tcPr>
+      <w:shd w:val="clear" w:color="auto" w:fill="auto"/>
+    </w:tcPr>
+    <w:tblStylePr w:type="lastRow">
+      <w:rPr>
+        <w:i/>
+        <w:iCs/>
+      </w:rPr>
+      <w:tblPr/>
+      <w:tcPr>
+        <w:tcBorders>
+          <w:tl2br w:val="none" w:sz="0" w:space="0" w:color="auto"/>
+          <w:tr2bl w:val="none" w:sz="0" w:space="0" w:color="auto"/>
+        </w:tcBorders>
+      </w:tcPr>
+    </w:tblStylePr>
+    <w:tblStylePr w:type="lastCol">
+      <w:rPr>
+        <w:i/>
+        <w:iCs/>
+      </w:rPr>
+      <w:tblPr/>
+      <w:tcPr>
+        <w:tcBorders>
+          <w:tl2br w:val="none" w:sz="0" w:space="0" w:color="auto"/>
+          <w:tr2bl w:val="none" w:sz="0" w:space="0" w:color="auto"/>
+        </w:tcBorders>
+      </w:tcPr>
+    </w:tblStylePr>
+  </w:style>
+  <w:style w:type="table" w:styleId="Tablaconcuadrcula1">
+    <w:name w:val="Table Grid 1"/>
+    <w:basedOn w:val="Tablanormal"/>
+    <w:uiPriority w:val="99"/>
+    <w:semiHidden/>
+    <w:unhideWhenUsed/>
+    <w:rsid w:val="00A17297"/>
+    <w:tblPr>
+      <w:tblBorders>
+        <w:top w:val="single" w:sz="6" w:space="0" w:color="000000"/>
+        <w:left w:val="single" w:sz="6" w:space="0" w:color="000000"/>
+        <w:bottom w:val="single" w:sz="6" w:space="0" w:color="000000"/>
+        <w:right w:val="single" w:sz="6" w:space="0" w:color="000000"/>
+        <w:insideH w:val="single" w:sz="6" w:space="0" w:color="000000"/>
+        <w:insideV w:val="single" w:sz="6" w:space="0" w:color="000000"/>
+      </w:tblBorders>
+    </w:tblPr>
+    <w:tcPr>
+      <w:shd w:val="clear" w:color="auto" w:fill="auto"/>
+    </w:tcPr>
+    <w:tblStylePr w:type="lastRow">
+      <w:rPr>
+        <w:i/>
+        <w:iCs/>
+      </w:rPr>
+      <w:tblPr/>
+      <w:tcPr>
+        <w:tcBorders>
+          <w:tl2br w:val="none" w:sz="0" w:space="0" w:color="auto"/>
+          <w:tr2bl w:val="none" w:sz="0" w:space="0" w:color="auto"/>
+        </w:tcBorders>
+      </w:tcPr>
+    </w:tblStylePr>
+    <w:tblStylePr w:type="lastCol">
+      <w:rPr>
+        <w:i/>
+        <w:iCs/>
+      </w:rPr>
+      <w:tblPr/>
+      <w:tcPr>
+        <w:tcBorders>
+          <w:tl2br w:val="none" w:sz="0" w:space="0" w:color="auto"/>
+          <w:tr2bl w:val="none" w:sz="0" w:space="0" w:color="auto"/>
         </w:tcBorders>
       </w:tcPr>
     </w:tblStylePr>
@@ -2878,13 +2972,18 @@
 </file>
 
 <file path=customXml/item1.xml><?xml version="1.0" encoding="utf-8"?>
+<?mso-contentType ?>
+<FormTemplates xmlns="http://schemas.microsoft.com/sharepoint/v3/contenttype/forms">
+  <Display>DocumentLibraryForm</Display>
+  <Edit>DocumentLibraryForm</Edit>
+  <New>DocumentLibraryForm</New>
+</FormTemplates>
+</file>
+
+<file path=customXml/item2.xml><?xml version="1.0" encoding="utf-8"?>
 <p:properties xmlns:p="http://schemas.microsoft.com/office/2006/metadata/properties" xmlns:xsi="http://www.w3.org/2001/XMLSchema-instance" xmlns:pc="http://schemas.microsoft.com/office/infopath/2007/PartnerControls">
   <documentManagement/>
 </p:properties>
-</file>
-
-<file path=customXml/item2.xml><?xml version="1.0" encoding="utf-8"?>
-<b:Sources xmlns:b="http://schemas.openxmlformats.org/officeDocument/2006/bibliography" xmlns="http://schemas.openxmlformats.org/officeDocument/2006/bibliography" SelectedStyle="\APASixthEditionOfficeOnline.xsl" StyleName="APA" Version="6"/>
 </file>
 
 <file path=customXml/item3.xml><?xml version="1.0" encoding="utf-8"?>
@@ -3091,27 +3190,22 @@
 </file>
 
 <file path=customXml/item4.xml><?xml version="1.0" encoding="utf-8"?>
-<?mso-contentType ?>
-<FormTemplates xmlns="http://schemas.microsoft.com/sharepoint/v3/contenttype/forms">
-  <Display>DocumentLibraryForm</Display>
-  <Edit>DocumentLibraryForm</Edit>
-  <New>DocumentLibraryForm</New>
-</FormTemplates>
+<b:Sources xmlns:b="http://schemas.openxmlformats.org/officeDocument/2006/bibliography" xmlns="http://schemas.openxmlformats.org/officeDocument/2006/bibliography" SelectedStyle="\APASixthEditionOfficeOnline.xsl" StyleName="APA" Version="6"/>
 </file>
 
 <file path=customXml/itemProps1.xml><?xml version="1.0" encoding="utf-8"?>
-<ds:datastoreItem xmlns:ds="http://schemas.openxmlformats.org/officeDocument/2006/customXml" ds:itemID="{9ABB8528-0617-4844-B524-EEB32BCA4FA4}">
+<ds:datastoreItem xmlns:ds="http://schemas.openxmlformats.org/officeDocument/2006/customXml" ds:itemID="{BD945A12-19D0-446B-8E5C-84816D48DB02}">
   <ds:schemaRefs>
-    <ds:schemaRef ds:uri="http://schemas.microsoft.com/office/2006/metadata/properties"/>
-    <ds:schemaRef ds:uri="http://schemas.microsoft.com/office/infopath/2007/PartnerControls"/>
+    <ds:schemaRef ds:uri="http://schemas.microsoft.com/sharepoint/v3/contenttype/forms"/>
   </ds:schemaRefs>
 </ds:datastoreItem>
 </file>
 
 <file path=customXml/itemProps2.xml><?xml version="1.0" encoding="utf-8"?>
-<ds:datastoreItem xmlns:ds="http://schemas.openxmlformats.org/officeDocument/2006/customXml" ds:itemID="{A87A0F5E-4D68-4F22-A50B-68EBE9A82116}">
+<ds:datastoreItem xmlns:ds="http://schemas.openxmlformats.org/officeDocument/2006/customXml" ds:itemID="{9ABB8528-0617-4844-B524-EEB32BCA4FA4}">
   <ds:schemaRefs>
-    <ds:schemaRef ds:uri="http://schemas.openxmlformats.org/officeDocument/2006/bibliography"/>
+    <ds:schemaRef ds:uri="http://schemas.microsoft.com/office/2006/metadata/properties"/>
+    <ds:schemaRef ds:uri="http://schemas.microsoft.com/office/infopath/2007/PartnerControls"/>
   </ds:schemaRefs>
 </ds:datastoreItem>
 </file>
@@ -3136,9 +3230,9 @@
 </file>
 
 <file path=customXml/itemProps4.xml><?xml version="1.0" encoding="utf-8"?>
-<ds:datastoreItem xmlns:ds="http://schemas.openxmlformats.org/officeDocument/2006/customXml" ds:itemID="{BD945A12-19D0-446B-8E5C-84816D48DB02}">
+<ds:datastoreItem xmlns:ds="http://schemas.openxmlformats.org/officeDocument/2006/customXml" ds:itemID="{C58096B3-5751-46D2-A14D-F113C99FD290}">
   <ds:schemaRefs>
-    <ds:schemaRef ds:uri="http://schemas.microsoft.com/sharepoint/v3/contenttype/forms"/>
+    <ds:schemaRef ds:uri="http://schemas.openxmlformats.org/officeDocument/2006/bibliography"/>
   </ds:schemaRefs>
 </ds:datastoreItem>
 </file>
</xml_diff>